<commit_message>
ten pager skeleton and gameplay + gameworld
</commit_message>
<xml_diff>
--- a/TenPager/Tenpager.docx
+++ b/TenPager/Tenpager.docx
@@ -4,6 +4,798 @@
   <w:body>
     <w:sdt>
       <w:sdtPr>
+        <w:id w:val="-1652209150"/>
+        <w:docPartObj>
+          <w:docPartGallery w:val="Cover Pages"/>
+          <w:docPartUnique/>
+        </w:docPartObj>
+      </w:sdtPr>
+      <w:sdtEndPr/>
+      <w:sdtContent>
+        <w:p>
+          <w:pPr>
+            <w:rPr>
+              <w:rFonts w:asciiTheme="majorHAnsi" w:eastAsiaTheme="majorEastAsia" w:hAnsiTheme="majorHAnsi" w:cstheme="majorBidi"/>
+              <w:color w:val="2F5496" w:themeColor="accent1" w:themeShade="BF"/>
+              <w:sz w:val="32"/>
+              <w:szCs w:val="32"/>
+              <w:lang w:eastAsia="de-DE"/>
+            </w:rPr>
+          </w:pPr>
+          <w:r>
+            <w:rPr>
+              <w:noProof/>
+            </w:rPr>
+            <mc:AlternateContent>
+              <mc:Choice Requires="wps">
+                <w:drawing>
+                  <wp:anchor distT="0" distB="0" distL="114300" distR="114300" simplePos="0" relativeHeight="251659264" behindDoc="0" locked="0" layoutInCell="1" allowOverlap="1">
+                    <wp:simplePos x="0" y="0"/>
+                    <wp:positionH relativeFrom="page">
+                      <wp:align>center</wp:align>
+                    </wp:positionH>
+                    <wp:positionV relativeFrom="page">
+                      <wp:align>center</wp:align>
+                    </wp:positionV>
+                    <wp:extent cx="1712890" cy="3840480"/>
+                    <wp:effectExtent l="0" t="0" r="1270" b="0"/>
+                    <wp:wrapNone/>
+                    <wp:docPr id="138" name="Textfeld 138"/>
+                    <wp:cNvGraphicFramePr/>
+                    <a:graphic xmlns:a="http://schemas.openxmlformats.org/drawingml/2006/main">
+                      <a:graphicData uri="http://schemas.microsoft.com/office/word/2010/wordprocessingShape">
+                        <wps:wsp>
+                          <wps:cNvSpPr txBox="1"/>
+                          <wps:spPr>
+                            <a:xfrm>
+                              <a:off x="0" y="0"/>
+                              <a:ext cx="1712890" cy="3840480"/>
+                            </a:xfrm>
+                            <a:prstGeom prst="rect">
+                              <a:avLst/>
+                            </a:prstGeom>
+                            <a:solidFill>
+                              <a:schemeClr val="lt1"/>
+                            </a:solidFill>
+                            <a:ln w="6350">
+                              <a:noFill/>
+                            </a:ln>
+                            <a:effectLst/>
+                          </wps:spPr>
+                          <wps:style>
+                            <a:lnRef idx="0">
+                              <a:schemeClr val="accent1"/>
+                            </a:lnRef>
+                            <a:fillRef idx="0">
+                              <a:schemeClr val="accent1"/>
+                            </a:fillRef>
+                            <a:effectRef idx="0">
+                              <a:schemeClr val="accent1"/>
+                            </a:effectRef>
+                            <a:fontRef idx="minor">
+                              <a:schemeClr val="dk1"/>
+                            </a:fontRef>
+                          </wps:style>
+                          <wps:txbx>
+                            <w:txbxContent>
+                              <w:tbl>
+                                <w:tblPr>
+                                  <w:tblW w:w="5000" w:type="pct"/>
+                                  <w:jc w:val="center"/>
+                                  <w:tblBorders>
+                                    <w:insideV w:val="single" w:sz="12" w:space="0" w:color="ED7D31" w:themeColor="accent2"/>
+                                  </w:tblBorders>
+                                  <w:tblCellMar>
+                                    <w:top w:w="1296" w:type="dxa"/>
+                                    <w:left w:w="360" w:type="dxa"/>
+                                    <w:bottom w:w="1296" w:type="dxa"/>
+                                    <w:right w:w="360" w:type="dxa"/>
+                                  </w:tblCellMar>
+                                  <w:tblLook w:val="04A0" w:firstRow="1" w:lastRow="0" w:firstColumn="1" w:lastColumn="0" w:noHBand="0" w:noVBand="1"/>
+                                </w:tblPr>
+                                <w:tblGrid>
+                                  <w:gridCol w:w="6345"/>
+                                  <w:gridCol w:w="4847"/>
+                                </w:tblGrid>
+                                <w:tr>
+                                  <w:trPr>
+                                    <w:jc w:val="center"/>
+                                  </w:trPr>
+                                  <w:tc>
+                                    <w:tcPr>
+                                      <w:tcW w:w="2568" w:type="pct"/>
+                                      <w:vAlign w:val="center"/>
+                                    </w:tcPr>
+                                    <w:p>
+                                      <w:pPr>
+                                        <w:jc w:val="right"/>
+                                        <w:rPr>
+                                          <w:noProof/>
+                                        </w:rPr>
+                                      </w:pPr>
+                                    </w:p>
+                                    <w:p>
+                                      <w:pPr>
+                                        <w:jc w:val="right"/>
+                                      </w:pPr>
+                                      <w:r>
+                                        <w:rPr>
+                                          <w:noProof/>
+                                        </w:rPr>
+                                        <w:drawing>
+                                          <wp:inline distT="0" distB="0" distL="0" distR="0" wp14:anchorId="0C98D5AF" wp14:editId="50D9CBE6">
+                                            <wp:extent cx="3571875" cy="2226039"/>
+                                            <wp:effectExtent l="0" t="0" r="0" b="3175"/>
+                                            <wp:docPr id="1" name="Grafik 1"/>
+                                            <wp:cNvGraphicFramePr>
+                                              <a:graphicFrameLocks xmlns:a="http://schemas.openxmlformats.org/drawingml/2006/main" noChangeAspect="1"/>
+                                            </wp:cNvGraphicFramePr>
+                                            <a:graphic xmlns:a="http://schemas.openxmlformats.org/drawingml/2006/main">
+                                              <a:graphicData uri="http://schemas.openxmlformats.org/drawingml/2006/picture">
+                                                <pic:pic xmlns:pic="http://schemas.openxmlformats.org/drawingml/2006/picture">
+                                                  <pic:nvPicPr>
+                                                    <pic:cNvPr id="1" name=""/>
+                                                    <pic:cNvPicPr/>
+                                                  </pic:nvPicPr>
+                                                  <pic:blipFill>
+                                                    <a:blip r:embed="rId7"/>
+                                                    <a:stretch>
+                                                      <a:fillRect/>
+                                                    </a:stretch>
+                                                  </pic:blipFill>
+                                                  <pic:spPr>
+                                                    <a:xfrm>
+                                                      <a:off x="0" y="0"/>
+                                                      <a:ext cx="3610422" cy="2250062"/>
+                                                    </a:xfrm>
+                                                    <a:prstGeom prst="rect">
+                                                      <a:avLst/>
+                                                    </a:prstGeom>
+                                                  </pic:spPr>
+                                                </pic:pic>
+                                              </a:graphicData>
+                                            </a:graphic>
+                                          </wp:inline>
+                                        </w:drawing>
+                                      </w:r>
+                                    </w:p>
+                                    <w:sdt>
+                                      <w:sdtPr>
+                                        <w:rPr>
+                                          <w:caps/>
+                                          <w:color w:val="191919" w:themeColor="text1" w:themeTint="E6"/>
+                                          <w:sz w:val="72"/>
+                                          <w:szCs w:val="72"/>
+                                        </w:rPr>
+                                        <w:alias w:val="Titel"/>
+                                        <w:tag w:val=""/>
+                                        <w:id w:val="-438379639"/>
+                                        <w:dataBinding w:prefixMappings="xmlns:ns0='http://purl.org/dc/elements/1.1/' xmlns:ns1='http://schemas.openxmlformats.org/package/2006/metadata/core-properties' " w:xpath="/ns1:coreProperties[1]/ns0:title[1]" w:storeItemID="{6C3C8BC8-F283-45AE-878A-BAB7291924A1}"/>
+                                        <w:text/>
+                                      </w:sdtPr>
+                                      <w:sdtEndPr/>
+                                      <w:sdtContent>
+                                        <w:p>
+                                          <w:pPr>
+                                            <w:pStyle w:val="KeinLeerraum"/>
+                                            <w:spacing w:line="312" w:lineRule="auto"/>
+                                            <w:jc w:val="right"/>
+                                            <w:rPr>
+                                              <w:caps/>
+                                              <w:color w:val="191919" w:themeColor="text1" w:themeTint="E6"/>
+                                              <w:sz w:val="72"/>
+                                              <w:szCs w:val="72"/>
+                                            </w:rPr>
+                                          </w:pPr>
+                                          <w:r>
+                                            <w:rPr>
+                                              <w:caps/>
+                                              <w:color w:val="191919" w:themeColor="text1" w:themeTint="E6"/>
+                                              <w:sz w:val="72"/>
+                                              <w:szCs w:val="72"/>
+                                            </w:rPr>
+                                            <w:t>Rebound</w:t>
+                                          </w:r>
+                                        </w:p>
+                                      </w:sdtContent>
+                                    </w:sdt>
+                                    <w:sdt>
+                                      <w:sdtPr>
+                                        <w:rPr>
+                                          <w:color w:val="000000" w:themeColor="text1"/>
+                                          <w:sz w:val="24"/>
+                                          <w:szCs w:val="24"/>
+                                        </w:rPr>
+                                        <w:alias w:val="Untertitel"/>
+                                        <w:tag w:val=""/>
+                                        <w:id w:val="1354072561"/>
+                                        <w:dataBinding w:prefixMappings="xmlns:ns0='http://purl.org/dc/elements/1.1/' xmlns:ns1='http://schemas.openxmlformats.org/package/2006/metadata/core-properties' " w:xpath="/ns1:coreProperties[1]/ns0:subject[1]" w:storeItemID="{6C3C8BC8-F283-45AE-878A-BAB7291924A1}"/>
+                                        <w:text/>
+                                      </w:sdtPr>
+                                      <w:sdtEndPr/>
+                                      <w:sdtContent>
+                                        <w:p>
+                                          <w:pPr>
+                                            <w:jc w:val="right"/>
+                                            <w:rPr>
+                                              <w:sz w:val="24"/>
+                                              <w:szCs w:val="24"/>
+                                            </w:rPr>
+                                          </w:pPr>
+                                          <w:r>
+                                            <w:rPr>
+                                              <w:color w:val="000000" w:themeColor="text1"/>
+                                              <w:sz w:val="24"/>
+                                              <w:szCs w:val="24"/>
+                                            </w:rPr>
+                                            <w:t xml:space="preserve">Game Design </w:t>
+                                          </w:r>
+                                          <w:proofErr w:type="spellStart"/>
+                                          <w:r>
+                                            <w:rPr>
+                                              <w:color w:val="000000" w:themeColor="text1"/>
+                                              <w:sz w:val="24"/>
+                                              <w:szCs w:val="24"/>
+                                            </w:rPr>
+                                            <w:t>Document</w:t>
+                                          </w:r>
+                                          <w:proofErr w:type="spellEnd"/>
+                                        </w:p>
+                                      </w:sdtContent>
+                                    </w:sdt>
+                                  </w:tc>
+                                  <w:tc>
+                                    <w:tcPr>
+                                      <w:tcW w:w="2432" w:type="pct"/>
+                                      <w:vAlign w:val="center"/>
+                                    </w:tcPr>
+                                    <w:p>
+                                      <w:pPr>
+                                        <w:pStyle w:val="KeinLeerraum"/>
+                                        <w:rPr>
+                                          <w:caps/>
+                                          <w:color w:val="ED7D31" w:themeColor="accent2"/>
+                                          <w:sz w:val="26"/>
+                                          <w:szCs w:val="26"/>
+                                          <w:lang w:val="en-US"/>
+                                        </w:rPr>
+                                      </w:pPr>
+                                      <w:r>
+                                        <w:rPr>
+                                          <w:caps/>
+                                          <w:color w:val="ED7D31" w:themeColor="accent2"/>
+                                          <w:sz w:val="26"/>
+                                          <w:szCs w:val="26"/>
+                                          <w:lang w:val="en-US"/>
+                                        </w:rPr>
+                                        <w:t>Summary</w:t>
+                                      </w:r>
+                                    </w:p>
+                                    <w:sdt>
+                                      <w:sdtPr>
+                                        <w:rPr>
+                                          <w:color w:val="000000" w:themeColor="text1"/>
+                                          <w:lang w:val="en-US"/>
+                                        </w:rPr>
+                                        <w:alias w:val="Exposee"/>
+                                        <w:tag w:val=""/>
+                                        <w:id w:val="-2036181933"/>
+                                        <w:dataBinding w:prefixMappings="xmlns:ns0='http://schemas.microsoft.com/office/2006/coverPageProps' " w:xpath="/ns0:CoverPageProperties[1]/ns0:Abstract[1]" w:storeItemID="{55AF091B-3C7A-41E3-B477-F2FDAA23CFDA}"/>
+                                        <w:text/>
+                                      </w:sdtPr>
+                                      <w:sdtEndPr/>
+                                      <w:sdtContent>
+                                        <w:p>
+                                          <w:pPr>
+                                            <w:rPr>
+                                              <w:color w:val="000000" w:themeColor="text1"/>
+                                              <w:lang w:val="en-US"/>
+                                            </w:rPr>
+                                          </w:pPr>
+                                          <w:r>
+                                            <w:rPr>
+                                              <w:color w:val="000000" w:themeColor="text1"/>
+                                              <w:lang w:val="en-US"/>
+                                            </w:rPr>
+                                            <w:t>Rebound is an e</w:t>
+                                          </w:r>
+                                          <w:r>
+                                            <w:rPr>
+                                              <w:color w:val="000000" w:themeColor="text1"/>
+                                              <w:lang w:val="en-US"/>
+                                            </w:rPr>
+                                            <w:t>ntertaining multiplayer game. This document will describe and explain each part of the game and accentuate it with some visual examples.</w:t>
+                                          </w:r>
+                                        </w:p>
+                                      </w:sdtContent>
+                                    </w:sdt>
+                                    <w:sdt>
+                                      <w:sdtPr>
+                                        <w:rPr>
+                                          <w:color w:val="ED7D31" w:themeColor="accent2"/>
+                                          <w:sz w:val="26"/>
+                                          <w:szCs w:val="26"/>
+                                        </w:rPr>
+                                        <w:alias w:val="Autor"/>
+                                        <w:tag w:val=""/>
+                                        <w:id w:val="-279026076"/>
+                                        <w:dataBinding w:prefixMappings="xmlns:ns0='http://purl.org/dc/elements/1.1/' xmlns:ns1='http://schemas.openxmlformats.org/package/2006/metadata/core-properties' " w:xpath="/ns1:coreProperties[1]/ns0:creator[1]" w:storeItemID="{6C3C8BC8-F283-45AE-878A-BAB7291924A1}"/>
+                                        <w:text/>
+                                      </w:sdtPr>
+                                      <w:sdtEndPr/>
+                                      <w:sdtContent>
+                                        <w:p>
+                                          <w:pPr>
+                                            <w:pStyle w:val="KeinLeerraum"/>
+                                            <w:rPr>
+                                              <w:color w:val="ED7D31" w:themeColor="accent2"/>
+                                              <w:sz w:val="26"/>
+                                              <w:szCs w:val="26"/>
+                                            </w:rPr>
+                                          </w:pPr>
+                                          <w:r>
+                                            <w:rPr>
+                                              <w:color w:val="ED7D31" w:themeColor="accent2"/>
+                                              <w:sz w:val="26"/>
+                                              <w:szCs w:val="26"/>
+                                            </w:rPr>
+                                            <w:t xml:space="preserve">Julian Stockmann, Samuel Wunderlich, Tom </w:t>
+                                          </w:r>
+                                          <w:proofErr w:type="spellStart"/>
+                                          <w:r>
+                                            <w:rPr>
+                                              <w:color w:val="ED7D31" w:themeColor="accent2"/>
+                                              <w:sz w:val="26"/>
+                                              <w:szCs w:val="26"/>
+                                            </w:rPr>
+                                            <w:t>Häschke</w:t>
+                                          </w:r>
+                                          <w:proofErr w:type="spellEnd"/>
+                                          <w:r>
+                                            <w:rPr>
+                                              <w:color w:val="ED7D31" w:themeColor="accent2"/>
+                                              <w:sz w:val="26"/>
+                                              <w:szCs w:val="26"/>
+                                            </w:rPr>
+                                            <w:t xml:space="preserve">, </w:t>
+                                          </w:r>
+                                          <w:r>
+                                            <w:rPr>
+                                              <w:color w:val="ED7D31" w:themeColor="accent2"/>
+                                              <w:sz w:val="26"/>
+                                              <w:szCs w:val="26"/>
+                                            </w:rPr>
+                                            <w:t xml:space="preserve">Michael </w:t>
+                                          </w:r>
+                                          <w:proofErr w:type="spellStart"/>
+                                          <w:r>
+                                            <w:rPr>
+                                              <w:color w:val="ED7D31" w:themeColor="accent2"/>
+                                              <w:sz w:val="26"/>
+                                              <w:szCs w:val="26"/>
+                                            </w:rPr>
+                                            <w:t>Häglsperger</w:t>
+                                          </w:r>
+                                          <w:proofErr w:type="spellEnd"/>
+                                        </w:p>
+                                      </w:sdtContent>
+                                    </w:sdt>
+                                    <w:p>
+                                      <w:pPr>
+                                        <w:pStyle w:val="KeinLeerraum"/>
+                                      </w:pPr>
+                                      <w:sdt>
+                                        <w:sdtPr>
+                                          <w:rPr>
+                                            <w:color w:val="44546A" w:themeColor="text2"/>
+                                          </w:rPr>
+                                          <w:alias w:val="Kurs"/>
+                                          <w:tag w:val="Kurs"/>
+                                          <w:id w:val="-710501431"/>
+                                          <w:dataBinding w:prefixMappings="xmlns:ns0='http://purl.org/dc/elements/1.1/' xmlns:ns1='http://schemas.openxmlformats.org/package/2006/metadata/core-properties' " w:xpath="/ns1:coreProperties[1]/ns1:category[1]" w:storeItemID="{6C3C8BC8-F283-45AE-878A-BAB7291924A1}"/>
+                                          <w:text/>
+                                        </w:sdtPr>
+                                        <w:sdtEndPr/>
+                                        <w:sdtContent>
+                                          <w:r>
+                                            <w:rPr>
+                                              <w:color w:val="44546A" w:themeColor="text2"/>
+                                            </w:rPr>
+                                            <w:t>Game Design WS 18/19</w:t>
+                                          </w:r>
+                                        </w:sdtContent>
+                                      </w:sdt>
+                                    </w:p>
+                                  </w:tc>
+                                </w:tr>
+                              </w:tbl>
+                              <w:p/>
+                            </w:txbxContent>
+                          </wps:txbx>
+                          <wps:bodyPr rot="0" spcFirstLastPara="0" vertOverflow="overflow" horzOverflow="overflow" vert="horz" wrap="square" lIns="0" tIns="0" rIns="0" bIns="0" numCol="1" spcCol="0" rtlCol="0" fromWordArt="0" anchor="ctr" anchorCtr="0" forceAA="0" compatLnSpc="1">
+                            <a:prstTxWarp prst="textNoShape">
+                              <a:avLst/>
+                            </a:prstTxWarp>
+                            <a:noAutofit/>
+                          </wps:bodyPr>
+                        </wps:wsp>
+                      </a:graphicData>
+                    </a:graphic>
+                    <wp14:sizeRelH relativeFrom="page">
+                      <wp14:pctWidth>94100</wp14:pctWidth>
+                    </wp14:sizeRelH>
+                    <wp14:sizeRelV relativeFrom="page">
+                      <wp14:pctHeight>77300</wp14:pctHeight>
+                    </wp14:sizeRelV>
+                  </wp:anchor>
+                </w:drawing>
+              </mc:Choice>
+              <mc:Fallback>
+                <w:pict>
+                  <v:shapetype id="_x0000_t202" coordsize="21600,21600" o:spt="202" path="m,l,21600r21600,l21600,xe">
+                    <v:stroke joinstyle="miter"/>
+                    <v:path gradientshapeok="t" o:connecttype="rect"/>
+                  </v:shapetype>
+                  <v:shape id="Textfeld 138" o:spid="_x0000_s1026" type="#_x0000_t202" style="position:absolute;margin-left:0;margin-top:0;width:134.85pt;height:302.4pt;z-index:251659264;visibility:visible;mso-wrap-style:square;mso-width-percent:941;mso-height-percent:773;mso-wrap-distance-left:9pt;mso-wrap-distance-top:0;mso-wrap-distance-right:9pt;mso-wrap-distance-bottom:0;mso-position-horizontal:center;mso-position-horizontal-relative:page;mso-position-vertical:center;mso-position-vertical-relative:page;mso-width-percent:941;mso-height-percent:773;mso-width-relative:page;mso-height-relative:page;v-text-anchor:middle" o:gfxdata="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" fillcolor="white [3201]" stroked="f" strokeweight=".5pt">
+                    <v:textbox inset="0,0,0,0">
+                      <w:txbxContent>
+                        <w:tbl>
+                          <w:tblPr>
+                            <w:tblW w:w="5000" w:type="pct"/>
+                            <w:jc w:val="center"/>
+                            <w:tblBorders>
+                              <w:insideV w:val="single" w:sz="12" w:space="0" w:color="ED7D31" w:themeColor="accent2"/>
+                            </w:tblBorders>
+                            <w:tblCellMar>
+                              <w:top w:w="1296" w:type="dxa"/>
+                              <w:left w:w="360" w:type="dxa"/>
+                              <w:bottom w:w="1296" w:type="dxa"/>
+                              <w:right w:w="360" w:type="dxa"/>
+                            </w:tblCellMar>
+                            <w:tblLook w:val="04A0" w:firstRow="1" w:lastRow="0" w:firstColumn="1" w:lastColumn="0" w:noHBand="0" w:noVBand="1"/>
+                          </w:tblPr>
+                          <w:tblGrid>
+                            <w:gridCol w:w="6345"/>
+                            <w:gridCol w:w="4847"/>
+                          </w:tblGrid>
+                          <w:tr>
+                            <w:trPr>
+                              <w:jc w:val="center"/>
+                            </w:trPr>
+                            <w:tc>
+                              <w:tcPr>
+                                <w:tcW w:w="2568" w:type="pct"/>
+                                <w:vAlign w:val="center"/>
+                              </w:tcPr>
+                              <w:p>
+                                <w:pPr>
+                                  <w:jc w:val="right"/>
+                                  <w:rPr>
+                                    <w:noProof/>
+                                  </w:rPr>
+                                </w:pPr>
+                              </w:p>
+                              <w:p>
+                                <w:pPr>
+                                  <w:jc w:val="right"/>
+                                </w:pPr>
+                                <w:r>
+                                  <w:rPr>
+                                    <w:noProof/>
+                                  </w:rPr>
+                                  <w:drawing>
+                                    <wp:inline distT="0" distB="0" distL="0" distR="0" wp14:anchorId="0C98D5AF" wp14:editId="50D9CBE6">
+                                      <wp:extent cx="3571875" cy="2226039"/>
+                                      <wp:effectExtent l="0" t="0" r="0" b="3175"/>
+                                      <wp:docPr id="1" name="Grafik 1"/>
+                                      <wp:cNvGraphicFramePr>
+                                        <a:graphicFrameLocks xmlns:a="http://schemas.openxmlformats.org/drawingml/2006/main" noChangeAspect="1"/>
+                                      </wp:cNvGraphicFramePr>
+                                      <a:graphic xmlns:a="http://schemas.openxmlformats.org/drawingml/2006/main">
+                                        <a:graphicData uri="http://schemas.openxmlformats.org/drawingml/2006/picture">
+                                          <pic:pic xmlns:pic="http://schemas.openxmlformats.org/drawingml/2006/picture">
+                                            <pic:nvPicPr>
+                                              <pic:cNvPr id="1" name=""/>
+                                              <pic:cNvPicPr/>
+                                            </pic:nvPicPr>
+                                            <pic:blipFill>
+                                              <a:blip r:embed="rId7"/>
+                                              <a:stretch>
+                                                <a:fillRect/>
+                                              </a:stretch>
+                                            </pic:blipFill>
+                                            <pic:spPr>
+                                              <a:xfrm>
+                                                <a:off x="0" y="0"/>
+                                                <a:ext cx="3610422" cy="2250062"/>
+                                              </a:xfrm>
+                                              <a:prstGeom prst="rect">
+                                                <a:avLst/>
+                                              </a:prstGeom>
+                                            </pic:spPr>
+                                          </pic:pic>
+                                        </a:graphicData>
+                                      </a:graphic>
+                                    </wp:inline>
+                                  </w:drawing>
+                                </w:r>
+                              </w:p>
+                              <w:sdt>
+                                <w:sdtPr>
+                                  <w:rPr>
+                                    <w:caps/>
+                                    <w:color w:val="191919" w:themeColor="text1" w:themeTint="E6"/>
+                                    <w:sz w:val="72"/>
+                                    <w:szCs w:val="72"/>
+                                  </w:rPr>
+                                  <w:alias w:val="Titel"/>
+                                  <w:tag w:val=""/>
+                                  <w:id w:val="-438379639"/>
+                                  <w:dataBinding w:prefixMappings="xmlns:ns0='http://purl.org/dc/elements/1.1/' xmlns:ns1='http://schemas.openxmlformats.org/package/2006/metadata/core-properties' " w:xpath="/ns1:coreProperties[1]/ns0:title[1]" w:storeItemID="{6C3C8BC8-F283-45AE-878A-BAB7291924A1}"/>
+                                  <w:text/>
+                                </w:sdtPr>
+                                <w:sdtEndPr/>
+                                <w:sdtContent>
+                                  <w:p>
+                                    <w:pPr>
+                                      <w:pStyle w:val="KeinLeerraum"/>
+                                      <w:spacing w:line="312" w:lineRule="auto"/>
+                                      <w:jc w:val="right"/>
+                                      <w:rPr>
+                                        <w:caps/>
+                                        <w:color w:val="191919" w:themeColor="text1" w:themeTint="E6"/>
+                                        <w:sz w:val="72"/>
+                                        <w:szCs w:val="72"/>
+                                      </w:rPr>
+                                    </w:pPr>
+                                    <w:r>
+                                      <w:rPr>
+                                        <w:caps/>
+                                        <w:color w:val="191919" w:themeColor="text1" w:themeTint="E6"/>
+                                        <w:sz w:val="72"/>
+                                        <w:szCs w:val="72"/>
+                                      </w:rPr>
+                                      <w:t>Rebound</w:t>
+                                    </w:r>
+                                  </w:p>
+                                </w:sdtContent>
+                              </w:sdt>
+                              <w:sdt>
+                                <w:sdtPr>
+                                  <w:rPr>
+                                    <w:color w:val="000000" w:themeColor="text1"/>
+                                    <w:sz w:val="24"/>
+                                    <w:szCs w:val="24"/>
+                                  </w:rPr>
+                                  <w:alias w:val="Untertitel"/>
+                                  <w:tag w:val=""/>
+                                  <w:id w:val="1354072561"/>
+                                  <w:dataBinding w:prefixMappings="xmlns:ns0='http://purl.org/dc/elements/1.1/' xmlns:ns1='http://schemas.openxmlformats.org/package/2006/metadata/core-properties' " w:xpath="/ns1:coreProperties[1]/ns0:subject[1]" w:storeItemID="{6C3C8BC8-F283-45AE-878A-BAB7291924A1}"/>
+                                  <w:text/>
+                                </w:sdtPr>
+                                <w:sdtEndPr/>
+                                <w:sdtContent>
+                                  <w:p>
+                                    <w:pPr>
+                                      <w:jc w:val="right"/>
+                                      <w:rPr>
+                                        <w:sz w:val="24"/>
+                                        <w:szCs w:val="24"/>
+                                      </w:rPr>
+                                    </w:pPr>
+                                    <w:r>
+                                      <w:rPr>
+                                        <w:color w:val="000000" w:themeColor="text1"/>
+                                        <w:sz w:val="24"/>
+                                        <w:szCs w:val="24"/>
+                                      </w:rPr>
+                                      <w:t xml:space="preserve">Game Design </w:t>
+                                    </w:r>
+                                    <w:proofErr w:type="spellStart"/>
+                                    <w:r>
+                                      <w:rPr>
+                                        <w:color w:val="000000" w:themeColor="text1"/>
+                                        <w:sz w:val="24"/>
+                                        <w:szCs w:val="24"/>
+                                      </w:rPr>
+                                      <w:t>Document</w:t>
+                                    </w:r>
+                                    <w:proofErr w:type="spellEnd"/>
+                                  </w:p>
+                                </w:sdtContent>
+                              </w:sdt>
+                            </w:tc>
+                            <w:tc>
+                              <w:tcPr>
+                                <w:tcW w:w="2432" w:type="pct"/>
+                                <w:vAlign w:val="center"/>
+                              </w:tcPr>
+                              <w:p>
+                                <w:pPr>
+                                  <w:pStyle w:val="KeinLeerraum"/>
+                                  <w:rPr>
+                                    <w:caps/>
+                                    <w:color w:val="ED7D31" w:themeColor="accent2"/>
+                                    <w:sz w:val="26"/>
+                                    <w:szCs w:val="26"/>
+                                    <w:lang w:val="en-US"/>
+                                  </w:rPr>
+                                </w:pPr>
+                                <w:r>
+                                  <w:rPr>
+                                    <w:caps/>
+                                    <w:color w:val="ED7D31" w:themeColor="accent2"/>
+                                    <w:sz w:val="26"/>
+                                    <w:szCs w:val="26"/>
+                                    <w:lang w:val="en-US"/>
+                                  </w:rPr>
+                                  <w:t>Summary</w:t>
+                                </w:r>
+                              </w:p>
+                              <w:sdt>
+                                <w:sdtPr>
+                                  <w:rPr>
+                                    <w:color w:val="000000" w:themeColor="text1"/>
+                                    <w:lang w:val="en-US"/>
+                                  </w:rPr>
+                                  <w:alias w:val="Exposee"/>
+                                  <w:tag w:val=""/>
+                                  <w:id w:val="-2036181933"/>
+                                  <w:dataBinding w:prefixMappings="xmlns:ns0='http://schemas.microsoft.com/office/2006/coverPageProps' " w:xpath="/ns0:CoverPageProperties[1]/ns0:Abstract[1]" w:storeItemID="{55AF091B-3C7A-41E3-B477-F2FDAA23CFDA}"/>
+                                  <w:text/>
+                                </w:sdtPr>
+                                <w:sdtEndPr/>
+                                <w:sdtContent>
+                                  <w:p>
+                                    <w:pPr>
+                                      <w:rPr>
+                                        <w:color w:val="000000" w:themeColor="text1"/>
+                                        <w:lang w:val="en-US"/>
+                                      </w:rPr>
+                                    </w:pPr>
+                                    <w:r>
+                                      <w:rPr>
+                                        <w:color w:val="000000" w:themeColor="text1"/>
+                                        <w:lang w:val="en-US"/>
+                                      </w:rPr>
+                                      <w:t>Rebound is an e</w:t>
+                                    </w:r>
+                                    <w:r>
+                                      <w:rPr>
+                                        <w:color w:val="000000" w:themeColor="text1"/>
+                                        <w:lang w:val="en-US"/>
+                                      </w:rPr>
+                                      <w:t>ntertaining multiplayer game. This document will describe and explain each part of the game and accentuate it with some visual examples.</w:t>
+                                    </w:r>
+                                  </w:p>
+                                </w:sdtContent>
+                              </w:sdt>
+                              <w:sdt>
+                                <w:sdtPr>
+                                  <w:rPr>
+                                    <w:color w:val="ED7D31" w:themeColor="accent2"/>
+                                    <w:sz w:val="26"/>
+                                    <w:szCs w:val="26"/>
+                                  </w:rPr>
+                                  <w:alias w:val="Autor"/>
+                                  <w:tag w:val=""/>
+                                  <w:id w:val="-279026076"/>
+                                  <w:dataBinding w:prefixMappings="xmlns:ns0='http://purl.org/dc/elements/1.1/' xmlns:ns1='http://schemas.openxmlformats.org/package/2006/metadata/core-properties' " w:xpath="/ns1:coreProperties[1]/ns0:creator[1]" w:storeItemID="{6C3C8BC8-F283-45AE-878A-BAB7291924A1}"/>
+                                  <w:text/>
+                                </w:sdtPr>
+                                <w:sdtEndPr/>
+                                <w:sdtContent>
+                                  <w:p>
+                                    <w:pPr>
+                                      <w:pStyle w:val="KeinLeerraum"/>
+                                      <w:rPr>
+                                        <w:color w:val="ED7D31" w:themeColor="accent2"/>
+                                        <w:sz w:val="26"/>
+                                        <w:szCs w:val="26"/>
+                                      </w:rPr>
+                                    </w:pPr>
+                                    <w:r>
+                                      <w:rPr>
+                                        <w:color w:val="ED7D31" w:themeColor="accent2"/>
+                                        <w:sz w:val="26"/>
+                                        <w:szCs w:val="26"/>
+                                      </w:rPr>
+                                      <w:t xml:space="preserve">Julian Stockmann, Samuel Wunderlich, Tom </w:t>
+                                    </w:r>
+                                    <w:proofErr w:type="spellStart"/>
+                                    <w:r>
+                                      <w:rPr>
+                                        <w:color w:val="ED7D31" w:themeColor="accent2"/>
+                                        <w:sz w:val="26"/>
+                                        <w:szCs w:val="26"/>
+                                      </w:rPr>
+                                      <w:t>Häschke</w:t>
+                                    </w:r>
+                                    <w:proofErr w:type="spellEnd"/>
+                                    <w:r>
+                                      <w:rPr>
+                                        <w:color w:val="ED7D31" w:themeColor="accent2"/>
+                                        <w:sz w:val="26"/>
+                                        <w:szCs w:val="26"/>
+                                      </w:rPr>
+                                      <w:t xml:space="preserve">, </w:t>
+                                    </w:r>
+                                    <w:r>
+                                      <w:rPr>
+                                        <w:color w:val="ED7D31" w:themeColor="accent2"/>
+                                        <w:sz w:val="26"/>
+                                        <w:szCs w:val="26"/>
+                                      </w:rPr>
+                                      <w:t xml:space="preserve">Michael </w:t>
+                                    </w:r>
+                                    <w:proofErr w:type="spellStart"/>
+                                    <w:r>
+                                      <w:rPr>
+                                        <w:color w:val="ED7D31" w:themeColor="accent2"/>
+                                        <w:sz w:val="26"/>
+                                        <w:szCs w:val="26"/>
+                                      </w:rPr>
+                                      <w:t>Häglsperger</w:t>
+                                    </w:r>
+                                    <w:proofErr w:type="spellEnd"/>
+                                  </w:p>
+                                </w:sdtContent>
+                              </w:sdt>
+                              <w:p>
+                                <w:pPr>
+                                  <w:pStyle w:val="KeinLeerraum"/>
+                                </w:pPr>
+                                <w:sdt>
+                                  <w:sdtPr>
+                                    <w:rPr>
+                                      <w:color w:val="44546A" w:themeColor="text2"/>
+                                    </w:rPr>
+                                    <w:alias w:val="Kurs"/>
+                                    <w:tag w:val="Kurs"/>
+                                    <w:id w:val="-710501431"/>
+                                    <w:dataBinding w:prefixMappings="xmlns:ns0='http://purl.org/dc/elements/1.1/' xmlns:ns1='http://schemas.openxmlformats.org/package/2006/metadata/core-properties' " w:xpath="/ns1:coreProperties[1]/ns1:category[1]" w:storeItemID="{6C3C8BC8-F283-45AE-878A-BAB7291924A1}"/>
+                                    <w:text/>
+                                  </w:sdtPr>
+                                  <w:sdtEndPr/>
+                                  <w:sdtContent>
+                                    <w:r>
+                                      <w:rPr>
+                                        <w:color w:val="44546A" w:themeColor="text2"/>
+                                      </w:rPr>
+                                      <w:t>Game Design WS 18/19</w:t>
+                                    </w:r>
+                                  </w:sdtContent>
+                                </w:sdt>
+                              </w:p>
+                            </w:tc>
+                          </w:tr>
+                        </w:tbl>
+                        <w:p/>
+                      </w:txbxContent>
+                    </v:textbox>
+                    <w10:wrap anchorx="page" anchory="page"/>
+                  </v:shape>
+                </w:pict>
+              </mc:Fallback>
+            </mc:AlternateContent>
+          </w:r>
+          <w:r>
+            <w:br w:type="page"/>
+          </w:r>
+        </w:p>
+        <w:bookmarkStart w:id="0" w:name="_GoBack" w:displacedByCustomXml="next"/>
+        <w:bookmarkEnd w:id="0" w:displacedByCustomXml="next"/>
+      </w:sdtContent>
+    </w:sdt>
+    <w:sdt>
+      <w:sdtPr>
+        <w:rPr>
+          <w:rFonts w:asciiTheme="minorHAnsi" w:eastAsiaTheme="minorHAnsi" w:hAnsiTheme="minorHAnsi" w:cstheme="minorBidi"/>
+          <w:color w:val="auto"/>
+          <w:sz w:val="22"/>
+          <w:szCs w:val="22"/>
+          <w:lang w:eastAsia="en-US"/>
+        </w:rPr>
         <w:id w:val="-1284804958"/>
         <w:docPartObj>
           <w:docPartGallery w:val="Table of Contents"/>
@@ -12,22 +804,17 @@
       </w:sdtPr>
       <w:sdtEndPr>
         <w:rPr>
-          <w:rFonts w:asciiTheme="minorHAnsi" w:eastAsiaTheme="minorHAnsi" w:hAnsiTheme="minorHAnsi" w:cstheme="minorBidi"/>
           <w:b/>
           <w:bCs/>
-          <w:color w:val="auto"/>
-          <w:sz w:val="22"/>
-          <w:szCs w:val="22"/>
-          <w:lang w:eastAsia="en-US"/>
         </w:rPr>
       </w:sdtEndPr>
       <w:sdtContent>
         <w:p>
           <w:pPr>
-            <w:pStyle w:val="Inhaltsverzeichnisberschrift"/>
+            <w:pStyle w:val="ReboundHeadline"/>
           </w:pPr>
           <w:r>
-            <w:t>Inhalt</w:t>
+            <w:t>Content</w:t>
           </w:r>
         </w:p>
         <w:p>
@@ -63,14 +850,14 @@
             </w:rPr>
             <w:fldChar w:fldCharType="separate"/>
           </w:r>
-          <w:hyperlink w:anchor="_Toc529442559" w:history="1">
+          <w:hyperlink w:anchor="_Toc529442986" w:history="1">
             <w:r>
               <w:rPr>
                 <w:rStyle w:val="Hyperlink"/>
                 <w:noProof/>
                 <w:lang w:val="en-US"/>
               </w:rPr>
-              <w:t>Title Page</w:t>
+              <w:t>Story and short Gameplay Introduction</w:t>
             </w:r>
             <w:r>
               <w:rPr>
@@ -91,7 +878,7 @@
                 <w:noProof/>
                 <w:webHidden/>
               </w:rPr>
-              <w:instrText xml:space="preserve"> PAGEREF _Toc529442559 \h </w:instrText>
+              <w:instrText xml:space="preserve"> PAGEREF _Toc529442986 \h </w:instrText>
             </w:r>
             <w:r>
               <w:rPr>
@@ -134,14 +921,14 @@
               <w:lang w:eastAsia="de-DE"/>
             </w:rPr>
           </w:pPr>
-          <w:hyperlink w:anchor="_Toc529442560" w:history="1">
+          <w:hyperlink w:anchor="_Toc529442987" w:history="1">
             <w:r>
               <w:rPr>
                 <w:rStyle w:val="Hyperlink"/>
                 <w:noProof/>
                 <w:lang w:val="en-US"/>
               </w:rPr>
-              <w:t>Story and short Gameplay Introduction</w:t>
+              <w:t>Interface and Startup</w:t>
             </w:r>
             <w:r>
               <w:rPr>
@@ -162,7 +949,7 @@
                 <w:noProof/>
                 <w:webHidden/>
               </w:rPr>
-              <w:instrText xml:space="preserve"> PAGEREF _Toc529442560 \h </w:instrText>
+              <w:instrText xml:space="preserve"> PAGEREF _Toc529442987 \h </w:instrText>
             </w:r>
             <w:r>
               <w:rPr>
@@ -205,14 +992,14 @@
               <w:lang w:eastAsia="de-DE"/>
             </w:rPr>
           </w:pPr>
-          <w:hyperlink w:anchor="_Toc529442561" w:history="1">
+          <w:hyperlink w:anchor="_Toc529442988" w:history="1">
             <w:r>
               <w:rPr>
                 <w:rStyle w:val="Hyperlink"/>
                 <w:noProof/>
                 <w:lang w:val="en-US"/>
               </w:rPr>
-              <w:t>Interface and Startup</w:t>
+              <w:t>Game World</w:t>
             </w:r>
             <w:r>
               <w:rPr>
@@ -233,7 +1020,7 @@
                 <w:noProof/>
                 <w:webHidden/>
               </w:rPr>
-              <w:instrText xml:space="preserve"> PAGEREF _Toc529442561 \h </w:instrText>
+              <w:instrText xml:space="preserve"> PAGEREF _Toc529442988 \h </w:instrText>
             </w:r>
             <w:r>
               <w:rPr>
@@ -276,14 +1063,14 @@
               <w:lang w:eastAsia="de-DE"/>
             </w:rPr>
           </w:pPr>
-          <w:hyperlink w:anchor="_Toc529442562" w:history="1">
+          <w:hyperlink w:anchor="_Toc529442989" w:history="1">
             <w:r>
               <w:rPr>
                 <w:rStyle w:val="Hyperlink"/>
                 <w:noProof/>
                 <w:lang w:val="en-US"/>
               </w:rPr>
-              <w:t>Game World</w:t>
+              <w:t>Character(s) and Controls</w:t>
             </w:r>
             <w:r>
               <w:rPr>
@@ -304,7 +1091,7 @@
                 <w:noProof/>
                 <w:webHidden/>
               </w:rPr>
-              <w:instrText xml:space="preserve"> PAGEREF _Toc529442562 \h </w:instrText>
+              <w:instrText xml:space="preserve"> PAGEREF _Toc529442989 \h </w:instrText>
             </w:r>
             <w:r>
               <w:rPr>
@@ -347,14 +1134,14 @@
               <w:lang w:eastAsia="de-DE"/>
             </w:rPr>
           </w:pPr>
-          <w:hyperlink w:anchor="_Toc529442563" w:history="1">
+          <w:hyperlink w:anchor="_Toc529442990" w:history="1">
             <w:r>
               <w:rPr>
                 <w:rStyle w:val="Hyperlink"/>
                 <w:noProof/>
                 <w:lang w:val="en-US"/>
               </w:rPr>
-              <w:t>Character(s) and Controls</w:t>
+              <w:t>Main Gameplay Concept</w:t>
             </w:r>
             <w:r>
               <w:rPr>
@@ -375,7 +1162,7 @@
                 <w:noProof/>
                 <w:webHidden/>
               </w:rPr>
-              <w:instrText xml:space="preserve"> PAGEREF _Toc529442563 \h </w:instrText>
+              <w:instrText xml:space="preserve"> PAGEREF _Toc529442990 \h </w:instrText>
             </w:r>
             <w:r>
               <w:rPr>
@@ -418,14 +1205,14 @@
               <w:lang w:eastAsia="de-DE"/>
             </w:rPr>
           </w:pPr>
-          <w:hyperlink w:anchor="_Toc529442564" w:history="1">
+          <w:hyperlink w:anchor="_Toc529442991" w:history="1">
             <w:r>
               <w:rPr>
                 <w:rStyle w:val="Hyperlink"/>
                 <w:noProof/>
                 <w:lang w:val="en-US"/>
               </w:rPr>
-              <w:t>Main Gameplay Concept</w:t>
+              <w:t>Power-ups</w:t>
             </w:r>
             <w:r>
               <w:rPr>
@@ -446,7 +1233,7 @@
                 <w:noProof/>
                 <w:webHidden/>
               </w:rPr>
-              <w:instrText xml:space="preserve"> PAGEREF _Toc529442564 \h </w:instrText>
+              <w:instrText xml:space="preserve"> PAGEREF _Toc529442991 \h </w:instrText>
             </w:r>
             <w:r>
               <w:rPr>
@@ -489,14 +1276,13 @@
               <w:lang w:eastAsia="de-DE"/>
             </w:rPr>
           </w:pPr>
-          <w:hyperlink w:anchor="_Toc529442565" w:history="1">
+          <w:hyperlink w:anchor="_Toc529442992" w:history="1">
             <w:r>
               <w:rPr>
                 <w:rStyle w:val="Hyperlink"/>
                 <w:noProof/>
-                <w:lang w:val="en-US"/>
-              </w:rPr>
-              <w:t>Power-ups</w:t>
+              </w:rPr>
+              <w:t>Optional Features</w:t>
             </w:r>
             <w:r>
               <w:rPr>
@@ -517,7 +1303,7 @@
                 <w:noProof/>
                 <w:webHidden/>
               </w:rPr>
-              <w:instrText xml:space="preserve"> PAGEREF _Toc529442565 \h </w:instrText>
+              <w:instrText xml:space="preserve"> PAGEREF _Toc529442992 \h </w:instrText>
             </w:r>
             <w:r>
               <w:rPr>
@@ -537,77 +1323,7 @@
                 <w:noProof/>
                 <w:webHidden/>
               </w:rPr>
-              <w:t>2</w:t>
-            </w:r>
-            <w:r>
-              <w:rPr>
-                <w:noProof/>
-                <w:webHidden/>
-              </w:rPr>
-              <w:fldChar w:fldCharType="end"/>
-            </w:r>
-          </w:hyperlink>
-        </w:p>
-        <w:p>
-          <w:pPr>
-            <w:pStyle w:val="Verzeichnis1"/>
-            <w:tabs>
-              <w:tab w:val="right" w:leader="dot" w:pos="9062"/>
-            </w:tabs>
-            <w:rPr>
-              <w:rFonts w:eastAsiaTheme="minorEastAsia"/>
-              <w:noProof/>
-              <w:lang w:eastAsia="de-DE"/>
-            </w:rPr>
-          </w:pPr>
-          <w:hyperlink w:anchor="_Toc529442566" w:history="1">
-            <w:r>
-              <w:rPr>
-                <w:rStyle w:val="Hyperlink"/>
-                <w:noProof/>
-              </w:rPr>
-              <w:t>Optional Features</w:t>
-            </w:r>
-            <w:r>
-              <w:rPr>
-                <w:noProof/>
-                <w:webHidden/>
-              </w:rPr>
-              <w:tab/>
-            </w:r>
-            <w:r>
-              <w:rPr>
-                <w:noProof/>
-                <w:webHidden/>
-              </w:rPr>
-              <w:fldChar w:fldCharType="begin"/>
-            </w:r>
-            <w:r>
-              <w:rPr>
-                <w:noProof/>
-                <w:webHidden/>
-              </w:rPr>
-              <w:instrText xml:space="preserve"> PAGEREF _Toc529442566 \h </w:instrText>
-            </w:r>
-            <w:r>
-              <w:rPr>
-                <w:noProof/>
-                <w:webHidden/>
-              </w:rPr>
-            </w:r>
-            <w:r>
-              <w:rPr>
-                <w:noProof/>
-                <w:webHidden/>
-              </w:rPr>
-              <w:fldChar w:fldCharType="separate"/>
-            </w:r>
-            <w:r>
-              <w:rPr>
-                <w:noProof/>
-                <w:webHidden/>
-              </w:rPr>
-              <w:t>2</w:t>
+              <w:t>1</w:t>
             </w:r>
             <w:r>
               <w:rPr>
@@ -631,66 +1347,34 @@
     </w:sdt>
     <w:p>
       <w:pPr>
-        <w:pStyle w:val="berschrift1"/>
-        <w:rPr>
-          <w:lang w:val="en-US"/>
-        </w:rPr>
-      </w:pPr>
-      <w:bookmarkStart w:id="0" w:name="_Toc529442559"/>
-      <w:r>
-        <w:rPr>
-          <w:lang w:val="en-US"/>
-        </w:rPr>
-        <w:t>Ti</w:t>
-      </w:r>
-      <w:bookmarkStart w:id="1" w:name="_GoBack"/>
-      <w:bookmarkEnd w:id="1"/>
-      <w:r>
-        <w:rPr>
-          <w:lang w:val="en-US"/>
-        </w:rPr>
-        <w:t>tle Page</w:t>
-      </w:r>
-      <w:bookmarkEnd w:id="0"/>
+        <w:rPr>
+          <w:rFonts w:asciiTheme="majorHAnsi" w:eastAsiaTheme="majorEastAsia" w:hAnsiTheme="majorHAnsi" w:cstheme="majorBidi"/>
+          <w:color w:val="2F5496" w:themeColor="accent1" w:themeShade="BF"/>
+          <w:sz w:val="32"/>
+          <w:szCs w:val="32"/>
+          <w:lang w:val="en-US"/>
+        </w:rPr>
+      </w:pPr>
+      <w:bookmarkStart w:id="1" w:name="_Toc529442986"/>
+      <w:r>
+        <w:rPr>
+          <w:lang w:val="en-US"/>
+        </w:rPr>
+        <w:br w:type="page"/>
+      </w:r>
     </w:p>
     <w:p>
       <w:pPr>
-        <w:pStyle w:val="Listenabsatz"/>
-        <w:numPr>
-          <w:ilvl w:val="0"/>
-          <w:numId w:val="4"/>
-        </w:numPr>
-        <w:rPr>
-          <w:lang w:val="en-US"/>
-        </w:rPr>
-      </w:pPr>
-      <w:r>
-        <w:rPr>
-          <w:lang w:val="en-US"/>
-        </w:rPr>
-        <w:t xml:space="preserve">1 </w:t>
-      </w:r>
-      <w:proofErr w:type="spellStart"/>
-      <w:r>
-        <w:rPr>
-          <w:lang w:val="en-US"/>
-        </w:rPr>
-        <w:t>Seite</w:t>
-      </w:r>
-      <w:proofErr w:type="spellEnd"/>
-    </w:p>
-    <w:p>
-      <w:pPr>
-        <w:pStyle w:val="berschrift1"/>
-        <w:rPr>
-          <w:lang w:val="en-US"/>
-        </w:rPr>
-      </w:pPr>
-      <w:bookmarkStart w:id="2" w:name="_Toc529442560"/>
-      <w:r>
-        <w:rPr>
-          <w:lang w:val="en-US"/>
-        </w:rPr>
+        <w:pStyle w:val="ReboundHeadline"/>
+        <w:rPr>
+          <w:lang w:val="en-US"/>
+        </w:rPr>
+      </w:pPr>
+      <w:r>
+        <w:rPr>
+          <w:lang w:val="en-US"/>
+        </w:rPr>
+        <w:lastRenderedPageBreak/>
         <w:t>Story a</w:t>
       </w:r>
       <w:r>
@@ -699,7 +1383,7 @@
         </w:rPr>
         <w:t>nd short Gameplay Introduction</w:t>
       </w:r>
-      <w:bookmarkEnd w:id="2"/>
+      <w:bookmarkEnd w:id="1"/>
     </w:p>
     <w:p>
       <w:pPr>
@@ -729,19 +1413,19 @@
     </w:p>
     <w:p>
       <w:pPr>
-        <w:pStyle w:val="berschrift1"/>
-        <w:rPr>
-          <w:lang w:val="en-US"/>
-        </w:rPr>
-      </w:pPr>
-      <w:bookmarkStart w:id="3" w:name="_Toc529442561"/>
+        <w:pStyle w:val="ReboundHeadline"/>
+        <w:rPr>
+          <w:lang w:val="en-US"/>
+        </w:rPr>
+      </w:pPr>
+      <w:bookmarkStart w:id="2" w:name="_Toc529442987"/>
       <w:r>
         <w:rPr>
           <w:lang w:val="en-US"/>
         </w:rPr>
         <w:t>Interface and Startup</w:t>
       </w:r>
-      <w:bookmarkEnd w:id="3"/>
+      <w:bookmarkEnd w:id="2"/>
     </w:p>
     <w:p>
       <w:pPr>
@@ -831,19 +1515,19 @@
     </w:p>
     <w:p>
       <w:pPr>
-        <w:pStyle w:val="berschrift1"/>
-        <w:rPr>
-          <w:lang w:val="en-US"/>
-        </w:rPr>
-      </w:pPr>
-      <w:bookmarkStart w:id="4" w:name="_Toc529442562"/>
+        <w:pStyle w:val="ReboundHeadline"/>
+        <w:rPr>
+          <w:lang w:val="en-US"/>
+        </w:rPr>
+      </w:pPr>
+      <w:bookmarkStart w:id="3" w:name="_Toc529442988"/>
       <w:r>
         <w:rPr>
           <w:lang w:val="en-US"/>
         </w:rPr>
         <w:t>Game World</w:t>
       </w:r>
-      <w:bookmarkEnd w:id="4"/>
+      <w:bookmarkEnd w:id="3"/>
     </w:p>
     <w:p>
       <w:pPr>
@@ -865,19 +1549,19 @@
     </w:p>
     <w:p>
       <w:pPr>
-        <w:pStyle w:val="berschrift1"/>
-        <w:rPr>
-          <w:lang w:val="en-US"/>
-        </w:rPr>
-      </w:pPr>
-      <w:bookmarkStart w:id="5" w:name="_Toc529442563"/>
+        <w:pStyle w:val="ReboundHeadline"/>
+        <w:rPr>
+          <w:lang w:val="en-US"/>
+        </w:rPr>
+      </w:pPr>
+      <w:bookmarkStart w:id="4" w:name="_Toc529442989"/>
       <w:r>
         <w:rPr>
           <w:lang w:val="en-US"/>
         </w:rPr>
         <w:t>Character(s) and Controls</w:t>
       </w:r>
-      <w:bookmarkEnd w:id="5"/>
+      <w:bookmarkEnd w:id="4"/>
     </w:p>
     <w:p>
       <w:pPr>
@@ -1039,19 +1723,19 @@
     </w:p>
     <w:p>
       <w:pPr>
-        <w:pStyle w:val="berschrift1"/>
-        <w:rPr>
-          <w:lang w:val="en-US"/>
-        </w:rPr>
-      </w:pPr>
-      <w:bookmarkStart w:id="6" w:name="_Toc529442564"/>
+        <w:pStyle w:val="ReboundHeadline"/>
+        <w:rPr>
+          <w:lang w:val="en-US"/>
+        </w:rPr>
+      </w:pPr>
+      <w:bookmarkStart w:id="5" w:name="_Toc529442990"/>
       <w:r>
         <w:rPr>
           <w:lang w:val="en-US"/>
         </w:rPr>
         <w:t>Main Gameplay Concept</w:t>
       </w:r>
-      <w:bookmarkEnd w:id="6"/>
+      <w:bookmarkEnd w:id="5"/>
     </w:p>
     <w:p>
       <w:pPr>
@@ -1135,19 +1819,19 @@
     </w:p>
     <w:p>
       <w:pPr>
-        <w:pStyle w:val="berschrift1"/>
-        <w:rPr>
-          <w:lang w:val="en-US"/>
-        </w:rPr>
-      </w:pPr>
-      <w:bookmarkStart w:id="7" w:name="_Toc529442565"/>
+        <w:pStyle w:val="ReboundHeadline"/>
+        <w:rPr>
+          <w:lang w:val="en-US"/>
+        </w:rPr>
+      </w:pPr>
+      <w:bookmarkStart w:id="6" w:name="_Toc529442991"/>
       <w:r>
         <w:rPr>
           <w:lang w:val="en-US"/>
         </w:rPr>
         <w:t>Power-ups</w:t>
       </w:r>
-      <w:bookmarkEnd w:id="7"/>
+      <w:bookmarkEnd w:id="6"/>
     </w:p>
     <w:p>
       <w:pPr>
@@ -1246,14 +1930,13 @@
     </w:p>
     <w:p>
       <w:pPr>
-        <w:pStyle w:val="berschrift1"/>
-      </w:pPr>
-      <w:bookmarkStart w:id="8" w:name="_Toc529442566"/>
-      <w:r>
-        <w:lastRenderedPageBreak/>
+        <w:pStyle w:val="ReboundHeadline"/>
+      </w:pPr>
+      <w:bookmarkStart w:id="7" w:name="_Toc529442992"/>
+      <w:r>
         <w:t>Optional Features</w:t>
       </w:r>
-      <w:bookmarkEnd w:id="8"/>
+      <w:bookmarkEnd w:id="7"/>
     </w:p>
     <w:p>
       <w:pPr>
@@ -1298,7 +1981,9 @@
     <w:sectPr>
       <w:pgSz w:w="11906" w:h="16838"/>
       <w:pgMar w:top="1417" w:right="1417" w:bottom="1134" w:left="1417" w:header="708" w:footer="708" w:gutter="0"/>
+      <w:pgNumType w:start="0"/>
       <w:cols w:space="708"/>
+      <w:titlePg/>
       <w:docGrid w:linePitch="360"/>
     </w:sectPr>
   </w:body>
@@ -2604,6 +3289,7 @@
     <w:name w:val="TOC Heading"/>
     <w:basedOn w:val="berschrift1"/>
     <w:next w:val="Standard"/>
+    <w:link w:val="InhaltsverzeichnisberschriftZchn"/>
     <w:uiPriority w:val="39"/>
     <w:unhideWhenUsed/>
     <w:qFormat/>
@@ -2649,6 +3335,69 @@
     <w:rPr>
       <w:color w:val="0563C1" w:themeColor="hyperlink"/>
       <w:u w:val="single"/>
+    </w:rPr>
+  </w:style>
+  <w:style w:type="paragraph" w:styleId="KeinLeerraum">
+    <w:name w:val="No Spacing"/>
+    <w:link w:val="KeinLeerraumZchn"/>
+    <w:uiPriority w:val="1"/>
+    <w:qFormat/>
+    <w:rsid w:val="00E33898"/>
+    <w:pPr>
+      <w:spacing w:after="0" w:line="240" w:lineRule="auto"/>
+    </w:pPr>
+    <w:rPr>
+      <w:rFonts w:eastAsiaTheme="minorEastAsia"/>
+      <w:lang w:eastAsia="de-DE"/>
+    </w:rPr>
+  </w:style>
+  <w:style w:type="character" w:customStyle="1" w:styleId="KeinLeerraumZchn">
+    <w:name w:val="Kein Leerraum Zchn"/>
+    <w:basedOn w:val="Absatz-Standardschriftart"/>
+    <w:link w:val="KeinLeerraum"/>
+    <w:uiPriority w:val="1"/>
+    <w:rsid w:val="00E33898"/>
+    <w:rPr>
+      <w:rFonts w:eastAsiaTheme="minorEastAsia"/>
+      <w:lang w:eastAsia="de-DE"/>
+    </w:rPr>
+  </w:style>
+  <w:style w:type="paragraph" w:customStyle="1" w:styleId="ReboundHeadline">
+    <w:name w:val="ReboundHeadline"/>
+    <w:basedOn w:val="Inhaltsverzeichnisberschrift"/>
+    <w:link w:val="ReboundHeadlineZchn"/>
+    <w:qFormat/>
+    <w:rsid w:val="00C60A35"/>
+    <w:rPr>
+      <w:color w:val="ED7D31" w:themeColor="accent2"/>
+      <w:sz w:val="36"/>
+    </w:rPr>
+  </w:style>
+  <w:style w:type="character" w:customStyle="1" w:styleId="InhaltsverzeichnisberschriftZchn">
+    <w:name w:val="Inhaltsverzeichnisüberschrift Zchn"/>
+    <w:basedOn w:val="berschrift1Zchn"/>
+    <w:link w:val="Inhaltsverzeichnisberschrift"/>
+    <w:uiPriority w:val="39"/>
+    <w:rsid w:val="00C60A35"/>
+    <w:rPr>
+      <w:rFonts w:asciiTheme="majorHAnsi" w:eastAsiaTheme="majorEastAsia" w:hAnsiTheme="majorHAnsi" w:cstheme="majorBidi"/>
+      <w:color w:val="2F5496" w:themeColor="accent1" w:themeShade="BF"/>
+      <w:sz w:val="32"/>
+      <w:szCs w:val="32"/>
+      <w:lang w:eastAsia="de-DE"/>
+    </w:rPr>
+  </w:style>
+  <w:style w:type="character" w:customStyle="1" w:styleId="ReboundHeadlineZchn">
+    <w:name w:val="ReboundHeadline Zchn"/>
+    <w:basedOn w:val="InhaltsverzeichnisberschriftZchn"/>
+    <w:link w:val="ReboundHeadline"/>
+    <w:rsid w:val="00C60A35"/>
+    <w:rPr>
+      <w:rFonts w:asciiTheme="majorHAnsi" w:eastAsiaTheme="majorEastAsia" w:hAnsiTheme="majorHAnsi" w:cstheme="majorBidi"/>
+      <w:color w:val="ED7D31" w:themeColor="accent2"/>
+      <w:sz w:val="36"/>
+      <w:szCs w:val="32"/>
+      <w:lang w:eastAsia="de-DE"/>
     </w:rPr>
   </w:style>
 </w:styles>
@@ -2950,11 +3699,30 @@
 </file>
 
 <file path=customXml/item1.xml><?xml version="1.0" encoding="utf-8"?>
+<CoverPageProperties xmlns="http://schemas.microsoft.com/office/2006/coverPageProps">
+  <PublishDate/>
+  <Abstract>Rebound is an entertaining multiplayer game. This document will describe and explain each part of the game and accentuate it with some visual examples.</Abstract>
+  <CompanyAddress/>
+  <CompanyPhone/>
+  <CompanyFax/>
+  <CompanyEmail/>
+</CoverPageProperties>
+</file>
+
+<file path=customXml/item2.xml><?xml version="1.0" encoding="utf-8"?>
 <b:Sources xmlns:b="http://schemas.openxmlformats.org/officeDocument/2006/bibliography" xmlns="http://schemas.openxmlformats.org/officeDocument/2006/bibliography" SelectedStyle="\APASixthEditionOfficeOnline.xsl" StyleName="APA" Version="6"/>
 </file>
 
 <file path=customXml/itemProps1.xml><?xml version="1.0" encoding="utf-8"?>
-<ds:datastoreItem xmlns:ds="http://schemas.openxmlformats.org/officeDocument/2006/customXml" ds:itemID="{C0C00075-DB6B-4341-9B4E-517DA0956302}">
+<ds:datastoreItem xmlns:ds="http://schemas.openxmlformats.org/officeDocument/2006/customXml" ds:itemID="{55AF091B-3C7A-41E3-B477-F2FDAA23CFDA}">
+  <ds:schemaRefs>
+    <ds:schemaRef ds:uri="http://schemas.microsoft.com/office/2006/coverPageProps"/>
+  </ds:schemaRefs>
+</ds:datastoreItem>
+</file>
+
+<file path=customXml/itemProps2.xml><?xml version="1.0" encoding="utf-8"?>
+<ds:datastoreItem xmlns:ds="http://schemas.openxmlformats.org/officeDocument/2006/customXml" ds:itemID="{4AE124CB-755B-4E96-917C-9A50666A305B}">
   <ds:schemaRefs>
     <ds:schemaRef ds:uri="http://schemas.openxmlformats.org/officeDocument/2006/bibliography"/>
   </ds:schemaRefs>

</xml_diff>

<commit_message>
merged ten pager and added pdf
</commit_message>
<xml_diff>
--- a/TenPager/Tenpager.docx
+++ b/TenPager/Tenpager.docx
@@ -811,14 +811,18 @@
               </mc:Fallback>
             </mc:AlternateContent>
           </w:r>
-          <w:r>
-            <w:br w:type="page"/>
-          </w:r>
         </w:p>
       </w:sdtContent>
     </w:sdt>
     <w:sdt>
       <w:sdtPr>
+        <w:rPr>
+          <w:rFonts w:asciiTheme="minorHAnsi" w:eastAsiaTheme="minorHAnsi" w:hAnsiTheme="minorHAnsi" w:cstheme="minorBidi"/>
+          <w:color w:val="auto"/>
+          <w:sz w:val="22"/>
+          <w:szCs w:val="22"/>
+          <w:lang w:eastAsia="en-US"/>
+        </w:rPr>
         <w:id w:val="-946922773"/>
         <w:docPartObj>
           <w:docPartGallery w:val="Table of Contents"/>
@@ -827,13 +831,8 @@
       </w:sdtPr>
       <w:sdtEndPr>
         <w:rPr>
-          <w:rFonts w:asciiTheme="minorHAnsi" w:eastAsiaTheme="minorHAnsi" w:hAnsiTheme="minorHAnsi" w:cstheme="minorBidi"/>
           <w:b/>
           <w:bCs/>
-          <w:color w:val="auto"/>
-          <w:sz w:val="22"/>
-          <w:szCs w:val="22"/>
-          <w:lang w:eastAsia="en-US"/>
         </w:rPr>
       </w:sdtEndPr>
       <w:sdtContent>
@@ -878,14 +877,13 @@
             </w:rPr>
             <w:fldChar w:fldCharType="separate"/>
           </w:r>
-          <w:hyperlink w:anchor="_Toc529700901" w:history="1">
+          <w:hyperlink w:anchor="_Toc529823122" w:history="1">
             <w:r>
               <w:rPr>
                 <w:rStyle w:val="Hyperlink"/>
                 <w:noProof/>
-                <w:lang w:val="en-US"/>
-              </w:rPr>
-              <w:t>Story and short Gameplay Introduction</w:t>
+              </w:rPr>
+              <w:t>Story</w:t>
             </w:r>
             <w:r>
               <w:rPr>
@@ -906,7 +904,7 @@
                 <w:noProof/>
                 <w:webHidden/>
               </w:rPr>
-              <w:instrText xml:space="preserve"> PAGEREF _Toc529700901 \h </w:instrText>
+              <w:instrText xml:space="preserve"> PAGEREF _Toc529823122 \h </w:instrText>
             </w:r>
             <w:r>
               <w:rPr>
@@ -949,7 +947,7 @@
               <w:lang w:eastAsia="de-DE"/>
             </w:rPr>
           </w:pPr>
-          <w:hyperlink w:anchor="_Toc529700902" w:history="1">
+          <w:hyperlink w:anchor="_Toc529823123" w:history="1">
             <w:r>
               <w:rPr>
                 <w:rStyle w:val="Hyperlink"/>
@@ -977,7 +975,7 @@
                 <w:noProof/>
                 <w:webHidden/>
               </w:rPr>
-              <w:instrText xml:space="preserve"> PAGEREF _Toc529700902 \h </w:instrText>
+              <w:instrText xml:space="preserve"> PAGEREF _Toc529823123 \h </w:instrText>
             </w:r>
             <w:r>
               <w:rPr>
@@ -1020,11 +1018,12 @@
               <w:lang w:eastAsia="de-DE"/>
             </w:rPr>
           </w:pPr>
-          <w:hyperlink w:anchor="_Toc529700903" w:history="1">
+          <w:hyperlink w:anchor="_Toc529823124" w:history="1">
             <w:r>
               <w:rPr>
                 <w:rStyle w:val="Hyperlink"/>
                 <w:noProof/>
+                <w:lang w:val="en-US"/>
               </w:rPr>
               <w:t>Screen 1 – Profile Selection</w:t>
             </w:r>
@@ -1047,7 +1046,7 @@
                 <w:noProof/>
                 <w:webHidden/>
               </w:rPr>
-              <w:instrText xml:space="preserve"> PAGEREF _Toc529700903 \h </w:instrText>
+              <w:instrText xml:space="preserve"> PAGEREF _Toc529823124 \h </w:instrText>
             </w:r>
             <w:r>
               <w:rPr>
@@ -1090,11 +1089,12 @@
               <w:lang w:eastAsia="de-DE"/>
             </w:rPr>
           </w:pPr>
-          <w:hyperlink w:anchor="_Toc529700904" w:history="1">
+          <w:hyperlink w:anchor="_Toc529823125" w:history="1">
             <w:r>
               <w:rPr>
                 <w:rStyle w:val="Hyperlink"/>
                 <w:noProof/>
+                <w:lang w:val="en-US"/>
               </w:rPr>
               <w:t>Screen 2 – Match Finder</w:t>
             </w:r>
@@ -1117,7 +1117,7 @@
                 <w:noProof/>
                 <w:webHidden/>
               </w:rPr>
-              <w:instrText xml:space="preserve"> PAGEREF _Toc529700904 \h </w:instrText>
+              <w:instrText xml:space="preserve"> PAGEREF _Toc529823125 \h </w:instrText>
             </w:r>
             <w:r>
               <w:rPr>
@@ -1160,11 +1160,12 @@
               <w:lang w:eastAsia="de-DE"/>
             </w:rPr>
           </w:pPr>
-          <w:hyperlink w:anchor="_Toc529700905" w:history="1">
+          <w:hyperlink w:anchor="_Toc529823126" w:history="1">
             <w:r>
               <w:rPr>
                 <w:rStyle w:val="Hyperlink"/>
                 <w:noProof/>
+                <w:lang w:val="en-US"/>
               </w:rPr>
               <w:t>Screen 3 – Lobby</w:t>
             </w:r>
@@ -1187,7 +1188,7 @@
                 <w:noProof/>
                 <w:webHidden/>
               </w:rPr>
-              <w:instrText xml:space="preserve"> PAGEREF _Toc529700905 \h </w:instrText>
+              <w:instrText xml:space="preserve"> PAGEREF _Toc529823126 \h </w:instrText>
             </w:r>
             <w:r>
               <w:rPr>
@@ -1230,7 +1231,7 @@
               <w:lang w:eastAsia="de-DE"/>
             </w:rPr>
           </w:pPr>
-          <w:hyperlink w:anchor="_Toc529700906" w:history="1">
+          <w:hyperlink w:anchor="_Toc529823127" w:history="1">
             <w:r>
               <w:rPr>
                 <w:rStyle w:val="Hyperlink"/>
@@ -1258,7 +1259,7 @@
                 <w:noProof/>
                 <w:webHidden/>
               </w:rPr>
-              <w:instrText xml:space="preserve"> PAGEREF _Toc529700906 \h </w:instrText>
+              <w:instrText xml:space="preserve"> PAGEREF _Toc529823127 \h </w:instrText>
             </w:r>
             <w:r>
               <w:rPr>
@@ -1278,7 +1279,7 @@
                 <w:noProof/>
                 <w:webHidden/>
               </w:rPr>
-              <w:t>5</w:t>
+              <w:t>4</w:t>
             </w:r>
             <w:r>
               <w:rPr>
@@ -1301,7 +1302,7 @@
               <w:lang w:eastAsia="de-DE"/>
             </w:rPr>
           </w:pPr>
-          <w:hyperlink w:anchor="_Toc529700907" w:history="1">
+          <w:hyperlink w:anchor="_Toc529823128" w:history="1">
             <w:r>
               <w:rPr>
                 <w:rStyle w:val="Hyperlink"/>
@@ -1329,7 +1330,149 @@
                 <w:noProof/>
                 <w:webHidden/>
               </w:rPr>
-              <w:instrText xml:space="preserve"> PAGEREF _Toc529700907 \h </w:instrText>
+              <w:instrText xml:space="preserve"> PAGEREF _Toc529823128 \h </w:instrText>
+            </w:r>
+            <w:r>
+              <w:rPr>
+                <w:noProof/>
+                <w:webHidden/>
+              </w:rPr>
+            </w:r>
+            <w:r>
+              <w:rPr>
+                <w:noProof/>
+                <w:webHidden/>
+              </w:rPr>
+              <w:fldChar w:fldCharType="separate"/>
+            </w:r>
+            <w:r>
+              <w:rPr>
+                <w:noProof/>
+                <w:webHidden/>
+              </w:rPr>
+              <w:t>5</w:t>
+            </w:r>
+            <w:r>
+              <w:rPr>
+                <w:noProof/>
+                <w:webHidden/>
+              </w:rPr>
+              <w:fldChar w:fldCharType="end"/>
+            </w:r>
+          </w:hyperlink>
+        </w:p>
+        <w:p>
+          <w:pPr>
+            <w:pStyle w:val="Verzeichnis2"/>
+            <w:tabs>
+              <w:tab w:val="right" w:leader="dot" w:pos="9062"/>
+            </w:tabs>
+            <w:rPr>
+              <w:rFonts w:eastAsiaTheme="minorEastAsia"/>
+              <w:noProof/>
+              <w:lang w:eastAsia="de-DE"/>
+            </w:rPr>
+          </w:pPr>
+          <w:hyperlink w:anchor="_Toc529823129" w:history="1">
+            <w:r>
+              <w:rPr>
+                <w:rStyle w:val="Hyperlink"/>
+                <w:noProof/>
+                <w:lang w:val="en-US"/>
+              </w:rPr>
+              <w:t>Characters</w:t>
+            </w:r>
+            <w:r>
+              <w:rPr>
+                <w:noProof/>
+                <w:webHidden/>
+              </w:rPr>
+              <w:tab/>
+            </w:r>
+            <w:r>
+              <w:rPr>
+                <w:noProof/>
+                <w:webHidden/>
+              </w:rPr>
+              <w:fldChar w:fldCharType="begin"/>
+            </w:r>
+            <w:r>
+              <w:rPr>
+                <w:noProof/>
+                <w:webHidden/>
+              </w:rPr>
+              <w:instrText xml:space="preserve"> PAGEREF _Toc529823129 \h </w:instrText>
+            </w:r>
+            <w:r>
+              <w:rPr>
+                <w:noProof/>
+                <w:webHidden/>
+              </w:rPr>
+            </w:r>
+            <w:r>
+              <w:rPr>
+                <w:noProof/>
+                <w:webHidden/>
+              </w:rPr>
+              <w:fldChar w:fldCharType="separate"/>
+            </w:r>
+            <w:r>
+              <w:rPr>
+                <w:noProof/>
+                <w:webHidden/>
+              </w:rPr>
+              <w:t>5</w:t>
+            </w:r>
+            <w:r>
+              <w:rPr>
+                <w:noProof/>
+                <w:webHidden/>
+              </w:rPr>
+              <w:fldChar w:fldCharType="end"/>
+            </w:r>
+          </w:hyperlink>
+        </w:p>
+        <w:p>
+          <w:pPr>
+            <w:pStyle w:val="Verzeichnis2"/>
+            <w:tabs>
+              <w:tab w:val="right" w:leader="dot" w:pos="9062"/>
+            </w:tabs>
+            <w:rPr>
+              <w:rFonts w:eastAsiaTheme="minorEastAsia"/>
+              <w:noProof/>
+              <w:lang w:eastAsia="de-DE"/>
+            </w:rPr>
+          </w:pPr>
+          <w:hyperlink w:anchor="_Toc529823130" w:history="1">
+            <w:r>
+              <w:rPr>
+                <w:rStyle w:val="Hyperlink"/>
+                <w:noProof/>
+                <w:lang w:val="en-US"/>
+              </w:rPr>
+              <w:t>Controls</w:t>
+            </w:r>
+            <w:r>
+              <w:rPr>
+                <w:noProof/>
+                <w:webHidden/>
+              </w:rPr>
+              <w:tab/>
+            </w:r>
+            <w:r>
+              <w:rPr>
+                <w:noProof/>
+                <w:webHidden/>
+              </w:rPr>
+              <w:fldChar w:fldCharType="begin"/>
+            </w:r>
+            <w:r>
+              <w:rPr>
+                <w:noProof/>
+                <w:webHidden/>
+              </w:rPr>
+              <w:instrText xml:space="preserve"> PAGEREF _Toc529823130 \h </w:instrText>
             </w:r>
             <w:r>
               <w:rPr>
@@ -1372,7 +1515,7 @@
               <w:lang w:eastAsia="de-DE"/>
             </w:rPr>
           </w:pPr>
-          <w:hyperlink w:anchor="_Toc529700908" w:history="1">
+          <w:hyperlink w:anchor="_Toc529823131" w:history="1">
             <w:r>
               <w:rPr>
                 <w:rStyle w:val="Hyperlink"/>
@@ -1400,7 +1543,7 @@
                 <w:noProof/>
                 <w:webHidden/>
               </w:rPr>
-              <w:instrText xml:space="preserve"> PAGEREF _Toc529700908 \h </w:instrText>
+              <w:instrText xml:space="preserve"> PAGEREF _Toc529823131 \h </w:instrText>
             </w:r>
             <w:r>
               <w:rPr>
@@ -1420,7 +1563,7 @@
                 <w:noProof/>
                 <w:webHidden/>
               </w:rPr>
-              <w:t>7</w:t>
+              <w:t>8</w:t>
             </w:r>
             <w:r>
               <w:rPr>
@@ -1443,7 +1586,7 @@
               <w:lang w:eastAsia="de-DE"/>
             </w:rPr>
           </w:pPr>
-          <w:hyperlink w:anchor="_Toc529700909" w:history="1">
+          <w:hyperlink w:anchor="_Toc529823132" w:history="1">
             <w:r>
               <w:rPr>
                 <w:rStyle w:val="Hyperlink"/>
@@ -1471,7 +1614,7 @@
                 <w:noProof/>
                 <w:webHidden/>
               </w:rPr>
-              <w:instrText xml:space="preserve"> PAGEREF _Toc529700909 \h </w:instrText>
+              <w:instrText xml:space="preserve"> PAGEREF _Toc529823132 \h </w:instrText>
             </w:r>
             <w:r>
               <w:rPr>
@@ -1491,7 +1634,7 @@
                 <w:noProof/>
                 <w:webHidden/>
               </w:rPr>
-              <w:t>8</w:t>
+              <w:t>9</w:t>
             </w:r>
             <w:r>
               <w:rPr>
@@ -1514,11 +1657,12 @@
               <w:lang w:eastAsia="de-DE"/>
             </w:rPr>
           </w:pPr>
-          <w:hyperlink w:anchor="_Toc529700910" w:history="1">
+          <w:hyperlink w:anchor="_Toc529823133" w:history="1">
             <w:r>
               <w:rPr>
                 <w:rStyle w:val="Hyperlink"/>
                 <w:noProof/>
+                <w:lang w:val="en-US"/>
               </w:rPr>
               <w:t>Optional Features</w:t>
             </w:r>
@@ -1541,7 +1685,7 @@
                 <w:noProof/>
                 <w:webHidden/>
               </w:rPr>
-              <w:instrText xml:space="preserve"> PAGEREF _Toc529700910 \h </w:instrText>
+              <w:instrText xml:space="preserve"> PAGEREF _Toc529823133 \h </w:instrText>
             </w:r>
             <w:r>
               <w:rPr>
@@ -1561,7 +1705,7 @@
                 <w:noProof/>
                 <w:webHidden/>
               </w:rPr>
-              <w:t>9</w:t>
+              <w:t>10</w:t>
             </w:r>
             <w:r>
               <w:rPr>
@@ -1620,16 +1764,13 @@
         <w:rPr>
           <w:rStyle w:val="ReboundHeadlineZchn"/>
           <w:sz w:val="32"/>
-          <w:lang w:val="en-US" w:eastAsia="en-US"/>
-        </w:rPr>
-      </w:pPr>
-      <w:bookmarkStart w:id="0" w:name="_Toc529700901"/>
-      <w:r>
-        <w:rPr>
-          <w:lang w:val="en-US"/>
-        </w:rPr>
+          <w:lang w:eastAsia="en-US"/>
+        </w:rPr>
+      </w:pPr>
+      <w:bookmarkStart w:id="0" w:name="_Toc529823122"/>
+      <w:r>
         <w:lastRenderedPageBreak/>
-        <w:t>Story and short Gameplay Introduction</w:t>
+        <w:t>Story</w:t>
       </w:r>
       <w:bookmarkEnd w:id="0"/>
     </w:p>
@@ -1639,36 +1780,41 @@
         <w:rPr>
           <w:sz w:val="26"/>
           <w:szCs w:val="26"/>
-        </w:rPr>
-      </w:pPr>
-      <w:r>
-        <w:rPr>
-          <w:sz w:val="26"/>
-          <w:szCs w:val="26"/>
-        </w:rPr>
-        <w:t xml:space="preserve">Der Megakontinent </w:t>
+          <w:lang w:val="en-US"/>
+        </w:rPr>
+      </w:pPr>
+      <w:r>
+        <w:rPr>
+          <w:sz w:val="26"/>
+          <w:szCs w:val="26"/>
+          <w:lang w:val="en-US"/>
+        </w:rPr>
+        <w:t xml:space="preserve">The supercontinent </w:t>
       </w:r>
       <w:proofErr w:type="spellStart"/>
       <w:r>
         <w:rPr>
           <w:sz w:val="26"/>
           <w:szCs w:val="26"/>
-        </w:rPr>
-        <w:t>Klorbertiose</w:t>
+          <w:lang w:val="en-US"/>
+        </w:rPr>
+        <w:t>Klobertiose</w:t>
       </w:r>
       <w:proofErr w:type="spellEnd"/>
       <w:r>
         <w:rPr>
           <w:sz w:val="26"/>
           <w:szCs w:val="26"/>
-        </w:rPr>
-        <w:t xml:space="preserve"> wird seit dem Jahr 1.5k von vier Fraktionen beherrscht. </w:t>
+          <w:lang w:val="en-US"/>
+        </w:rPr>
+        <w:t xml:space="preserve"> is ruled by four factions since the year 1.5k. </w:t>
       </w:r>
       <w:proofErr w:type="spellStart"/>
       <w:r>
         <w:rPr>
           <w:sz w:val="26"/>
           <w:szCs w:val="26"/>
+          <w:lang w:val="en-US"/>
         </w:rPr>
         <w:t>Trangufeil</w:t>
       </w:r>
@@ -1677,6 +1823,7 @@
         <w:rPr>
           <w:sz w:val="26"/>
           <w:szCs w:val="26"/>
+          <w:lang w:val="en-US"/>
         </w:rPr>
         <w:t xml:space="preserve">, </w:t>
       </w:r>
@@ -1685,6 +1832,7 @@
         <w:rPr>
           <w:sz w:val="26"/>
           <w:szCs w:val="26"/>
+          <w:lang w:val="en-US"/>
         </w:rPr>
         <w:t>Drensbal</w:t>
       </w:r>
@@ -1693,6 +1841,7 @@
         <w:rPr>
           <w:sz w:val="26"/>
           <w:szCs w:val="26"/>
+          <w:lang w:val="en-US"/>
         </w:rPr>
         <w:t xml:space="preserve">, </w:t>
       </w:r>
@@ -1701,6 +1850,7 @@
         <w:rPr>
           <w:sz w:val="26"/>
           <w:szCs w:val="26"/>
+          <w:lang w:val="en-US"/>
         </w:rPr>
         <w:t>Lanaretio</w:t>
       </w:r>
@@ -1709,14 +1859,16 @@
         <w:rPr>
           <w:sz w:val="26"/>
           <w:szCs w:val="26"/>
-        </w:rPr>
-        <w:t xml:space="preserve"> und </w:t>
+          <w:lang w:val="en-US"/>
+        </w:rPr>
+        <w:t xml:space="preserve"> and </w:t>
       </w:r>
       <w:proofErr w:type="spellStart"/>
       <w:r>
         <w:rPr>
           <w:sz w:val="26"/>
           <w:szCs w:val="26"/>
+          <w:lang w:val="en-US"/>
         </w:rPr>
         <w:t>Frestrost</w:t>
       </w:r>
@@ -1725,8 +1877,49 @@
         <w:rPr>
           <w:sz w:val="26"/>
           <w:szCs w:val="26"/>
-        </w:rPr>
-        <w:t xml:space="preserve">. </w:t>
+          <w:lang w:val="en-US"/>
+        </w:rPr>
+        <w:t>.</w:t>
+      </w:r>
+      <w:r>
+        <w:rPr>
+          <w:sz w:val="26"/>
+          <w:szCs w:val="26"/>
+          <w:lang w:val="en-US"/>
+        </w:rPr>
+        <w:t xml:space="preserve"> </w:t>
+      </w:r>
+      <w:r>
+        <w:rPr>
+          <w:sz w:val="26"/>
+          <w:szCs w:val="26"/>
+          <w:lang w:val="en-US"/>
+        </w:rPr>
+        <w:t xml:space="preserve">Since the destruction of almost the whole population 436 years ago, the factions decided to not wage war amongst them. To display their power anyway there are relentless </w:t>
+      </w:r>
+      <w:r>
+        <w:rPr>
+          <w:sz w:val="26"/>
+          <w:szCs w:val="26"/>
+          <w:lang w:val="en-US"/>
+        </w:rPr>
+        <w:t>a</w:t>
+      </w:r>
+      <w:r>
+        <w:rPr>
+          <w:sz w:val="26"/>
+          <w:szCs w:val="26"/>
+          <w:lang w:val="en-US"/>
+        </w:rPr>
+        <w:t>rena fights</w:t>
+      </w:r>
+      <w:r>
+        <w:rPr>
+          <w:sz w:val="26"/>
+          <w:szCs w:val="26"/>
+          <w:lang w:val="en-US"/>
+        </w:rPr>
+        <w:t>. These fights have different rules depending on where they are held.</w:t>
       </w:r>
     </w:p>
     <w:p>
@@ -1735,30 +1928,92 @@
         <w:rPr>
           <w:sz w:val="26"/>
           <w:szCs w:val="26"/>
-        </w:rPr>
-      </w:pPr>
-      <w:r>
-        <w:rPr>
-          <w:sz w:val="26"/>
-          <w:szCs w:val="26"/>
-        </w:rPr>
-        <w:t xml:space="preserve">Seit der Auslöschung fast aller Bewohner vor 436 Jahren haben die Fraktionen sich dazu entschlossen untereinander keinen Krieg zu führen. Um ihre Macht jedoch trotzdem unter </w:t>
-      </w:r>
+          <w:lang w:val="en-US"/>
+        </w:rPr>
+      </w:pPr>
       <w:proofErr w:type="spellStart"/>
       <w:r>
         <w:rPr>
           <w:sz w:val="26"/>
           <w:szCs w:val="26"/>
-        </w:rPr>
-        <w:t>beweis</w:t>
+          <w:lang w:val="en-US"/>
+        </w:rPr>
+        <w:t>Trangufeil</w:t>
       </w:r>
       <w:proofErr w:type="spellEnd"/>
       <w:r>
         <w:rPr>
           <w:sz w:val="26"/>
           <w:szCs w:val="26"/>
-        </w:rPr>
-        <w:t xml:space="preserve"> zu stellen gibt es erbarmungslose Arenakämpfe. Diese Kämpfe haben immer andere Regeln, je nach dem wer sie austrägt.</w:t>
+          <w:lang w:val="en-US"/>
+        </w:rPr>
+        <w:t xml:space="preserve"> is a split country. The monarchs, who follow </w:t>
+      </w:r>
+      <w:proofErr w:type="spellStart"/>
+      <w:r>
+        <w:rPr>
+          <w:sz w:val="26"/>
+          <w:szCs w:val="26"/>
+          <w:lang w:val="en-US"/>
+        </w:rPr>
+        <w:t>Trangufeil</w:t>
+      </w:r>
+      <w:proofErr w:type="spellEnd"/>
+      <w:r>
+        <w:rPr>
+          <w:sz w:val="26"/>
+          <w:szCs w:val="26"/>
+          <w:lang w:val="en-US"/>
+        </w:rPr>
+        <w:t xml:space="preserve"> II and believe in the strength of a single processing unit, fight the anarchist, who believe in parallel processing of all </w:t>
+      </w:r>
+      <w:r>
+        <w:rPr>
+          <w:sz w:val="26"/>
+          <w:szCs w:val="26"/>
+          <w:lang w:val="en-US"/>
+        </w:rPr>
+        <w:t>citizens</w:t>
+      </w:r>
+      <w:r>
+        <w:rPr>
+          <w:sz w:val="26"/>
+          <w:szCs w:val="26"/>
+          <w:lang w:val="en-US"/>
+        </w:rPr>
+        <w:t>.</w:t>
+      </w:r>
+      <w:r>
+        <w:rPr>
+          <w:sz w:val="26"/>
+          <w:szCs w:val="26"/>
+          <w:lang w:val="en-US"/>
+        </w:rPr>
+        <w:t xml:space="preserve"> </w:t>
+      </w:r>
+      <w:r>
+        <w:rPr>
+          <w:sz w:val="26"/>
+          <w:szCs w:val="26"/>
+          <w:lang w:val="en-US"/>
+        </w:rPr>
+        <w:t xml:space="preserve">The fight was even until the anarchists </w:t>
+      </w:r>
+      <w:r>
+        <w:rPr>
+          <w:sz w:val="26"/>
+          <w:szCs w:val="26"/>
+          <w:lang w:val="en-US"/>
+        </w:rPr>
+        <w:t>proved</w:t>
+      </w:r>
+      <w:r>
+        <w:rPr>
+          <w:sz w:val="26"/>
+          <w:szCs w:val="26"/>
+          <w:lang w:val="en-US"/>
+        </w:rPr>
+        <w:t xml:space="preserve"> P = NP and gained the upper hand.</w:t>
       </w:r>
     </w:p>
     <w:p>
@@ -1767,6 +2022,7 @@
         <w:rPr>
           <w:sz w:val="26"/>
           <w:szCs w:val="26"/>
+          <w:lang w:val="en-US"/>
         </w:rPr>
       </w:pPr>
       <w:proofErr w:type="spellStart"/>
@@ -1774,32 +2030,84 @@
         <w:rPr>
           <w:sz w:val="26"/>
           <w:szCs w:val="26"/>
-        </w:rPr>
-        <w:t>Trangufeil</w:t>
+          <w:lang w:val="en-US"/>
+        </w:rPr>
+        <w:t>Drensbal</w:t>
       </w:r>
       <w:proofErr w:type="spellEnd"/>
       <w:r>
         <w:rPr>
           <w:sz w:val="26"/>
           <w:szCs w:val="26"/>
-        </w:rPr>
-        <w:t xml:space="preserve"> ist ein gespaltenes Land. Die Monarchisten, die </w:t>
+          <w:lang w:val="en-US"/>
+        </w:rPr>
+        <w:t xml:space="preserve"> is a country composed of multiple tribes, who either build large cities and stayed there or live as nomads and move across the country.</w:t>
+      </w:r>
+      <w:r>
+        <w:rPr>
+          <w:sz w:val="26"/>
+          <w:szCs w:val="26"/>
+          <w:lang w:val="en-US"/>
+        </w:rPr>
+        <w:t xml:space="preserve"> </w:t>
+      </w:r>
+      <w:r>
+        <w:rPr>
+          <w:sz w:val="26"/>
+          <w:szCs w:val="26"/>
+          <w:lang w:val="en-US"/>
+        </w:rPr>
+        <w:t xml:space="preserve">The </w:t>
       </w:r>
       <w:proofErr w:type="spellStart"/>
       <w:r>
         <w:rPr>
           <w:sz w:val="26"/>
           <w:szCs w:val="26"/>
-        </w:rPr>
-        <w:t>Trangufeil</w:t>
+          <w:lang w:val="en-US"/>
+        </w:rPr>
+        <w:t>Drensbal</w:t>
       </w:r>
       <w:proofErr w:type="spellEnd"/>
       <w:r>
         <w:rPr>
           <w:sz w:val="26"/>
           <w:szCs w:val="26"/>
-        </w:rPr>
-        <w:t xml:space="preserve"> II folgen und an die Stärke einer zentrale Prozessoreinheit glauben kämpfen gegen die Anarchisten, die auf parallele Berechnungen aller Bewohner setzen. </w:t>
+          <w:lang w:val="en-US"/>
+        </w:rPr>
+        <w:t xml:space="preserve"> are a proud people. Their reputation is not </w:t>
+      </w:r>
+      <w:r>
+        <w:rPr>
+          <w:sz w:val="26"/>
+          <w:szCs w:val="26"/>
+          <w:lang w:val="en-US"/>
+        </w:rPr>
+        <w:t>prestigious</w:t>
+      </w:r>
+      <w:r>
+        <w:rPr>
+          <w:sz w:val="26"/>
+          <w:szCs w:val="26"/>
+          <w:lang w:val="en-US"/>
+        </w:rPr>
+        <w:t xml:space="preserve"> though, since they are thought of as arrogant and pretentious because of their superior technology. But since the people don't care about the needs of </w:t>
+      </w:r>
+      <w:r>
+        <w:rPr>
+          <w:sz w:val="26"/>
+          <w:szCs w:val="26"/>
+          <w:lang w:val="en-US"/>
+        </w:rPr>
+        <w:t>others,</w:t>
+      </w:r>
+      <w:r>
+        <w:rPr>
+          <w:sz w:val="26"/>
+          <w:szCs w:val="26"/>
+          <w:lang w:val="en-US"/>
+        </w:rPr>
+        <w:t xml:space="preserve"> they seldomly have something to say about that.</w:t>
       </w:r>
     </w:p>
     <w:p>
@@ -1808,14 +2116,66 @@
         <w:rPr>
           <w:sz w:val="26"/>
           <w:szCs w:val="26"/>
-        </w:rPr>
-      </w:pPr>
-      <w:r>
-        <w:rPr>
-          <w:sz w:val="26"/>
-          <w:szCs w:val="26"/>
-        </w:rPr>
-        <w:t>Der Kampf war sehr ausgeglichen, bis die Anarchisten P = NP bewiesen haben und die Oberhand bekommen haben.</w:t>
+          <w:lang w:val="en-US"/>
+        </w:rPr>
+      </w:pPr>
+      <w:r>
+        <w:rPr>
+          <w:sz w:val="26"/>
+          <w:szCs w:val="26"/>
+          <w:lang w:val="en-US"/>
+        </w:rPr>
+        <w:t xml:space="preserve">The country of </w:t>
+      </w:r>
+      <w:proofErr w:type="spellStart"/>
+      <w:r>
+        <w:rPr>
+          <w:sz w:val="26"/>
+          <w:szCs w:val="26"/>
+          <w:lang w:val="en-US"/>
+        </w:rPr>
+        <w:t>Lanaretio</w:t>
+      </w:r>
+      <w:proofErr w:type="spellEnd"/>
+      <w:r>
+        <w:rPr>
+          <w:sz w:val="26"/>
+          <w:szCs w:val="26"/>
+          <w:lang w:val="en-US"/>
+        </w:rPr>
+        <w:t xml:space="preserve"> was founded about 400 years ago. Robots who died in the destruction were brought here. A few could reassemble themselves from spare parts of other robots and founded the country.</w:t>
+      </w:r>
+      <w:r>
+        <w:rPr>
+          <w:sz w:val="26"/>
+          <w:szCs w:val="26"/>
+          <w:lang w:val="en-US"/>
+        </w:rPr>
+        <w:t xml:space="preserve"> </w:t>
+      </w:r>
+      <w:r>
+        <w:rPr>
+          <w:sz w:val="26"/>
+          <w:szCs w:val="26"/>
+          <w:lang w:val="en-US"/>
+        </w:rPr>
+        <w:t>The other factions don't think much of this land, they consider them abominations.</w:t>
+      </w:r>
+      <w:r>
+        <w:rPr>
+          <w:sz w:val="26"/>
+          <w:szCs w:val="26"/>
+          <w:lang w:val="en-US"/>
+        </w:rPr>
+        <w:t xml:space="preserve"> </w:t>
+      </w:r>
+      <w:r>
+        <w:rPr>
+          <w:sz w:val="26"/>
+          <w:szCs w:val="26"/>
+          <w:lang w:val="en-US"/>
+        </w:rPr>
+        <w:t>There are a few robots doing administrative jobs, however there is no specified hierarchy.</w:t>
       </w:r>
     </w:p>
     <w:p>
@@ -1824,6 +2184,7 @@
         <w:rPr>
           <w:sz w:val="26"/>
           <w:szCs w:val="26"/>
+          <w:lang w:val="en-US"/>
         </w:rPr>
       </w:pPr>
       <w:proofErr w:type="spellStart"/>
@@ -1831,265 +2192,140 @@
         <w:rPr>
           <w:sz w:val="26"/>
           <w:szCs w:val="26"/>
-        </w:rPr>
-        <w:t>Drensbal</w:t>
+          <w:lang w:val="en-US"/>
+        </w:rPr>
+        <w:t>Frestrost</w:t>
       </w:r>
       <w:proofErr w:type="spellEnd"/>
       <w:r>
         <w:rPr>
           <w:sz w:val="26"/>
           <w:szCs w:val="26"/>
-        </w:rPr>
-        <w:t xml:space="preserve"> ist ein Land, das aus mehreren großen Stämmen besteht, die große Städte gebaut haben und </w:t>
+          <w:lang w:val="en-US"/>
+        </w:rPr>
+        <w:t xml:space="preserve"> is a war hungry land. If their access rights were not prohibited by the other countries, they would start a war immediately.</w:t>
+      </w:r>
+      <w:r>
+        <w:rPr>
+          <w:sz w:val="26"/>
+          <w:szCs w:val="26"/>
+          <w:lang w:val="en-US"/>
+        </w:rPr>
+        <w:t xml:space="preserve"> </w:t>
+      </w:r>
+      <w:r>
+        <w:rPr>
+          <w:sz w:val="26"/>
+          <w:szCs w:val="26"/>
+          <w:lang w:val="en-US"/>
+        </w:rPr>
+        <w:t>Hence,</w:t>
+      </w:r>
+      <w:r>
+        <w:rPr>
+          <w:sz w:val="26"/>
+          <w:szCs w:val="26"/>
+          <w:lang w:val="en-US"/>
+        </w:rPr>
+        <w:t xml:space="preserve"> they created a Random Generator, that selects the </w:t>
+      </w:r>
+      <w:r>
+        <w:rPr>
+          <w:sz w:val="26"/>
+          <w:szCs w:val="26"/>
+          <w:lang w:val="en-US"/>
+        </w:rPr>
+        <w:t>hierarchical</w:t>
+      </w:r>
+      <w:r>
+        <w:rPr>
+          <w:sz w:val="26"/>
+          <w:szCs w:val="26"/>
+          <w:lang w:val="en-US"/>
+        </w:rPr>
+        <w:t xml:space="preserve"> structures every </w:t>
+      </w:r>
+      <w:r>
+        <w:rPr>
+          <w:sz w:val="26"/>
+          <w:szCs w:val="26"/>
+          <w:lang w:val="en-US"/>
+        </w:rPr>
+        <w:t>quarter</w:t>
+      </w:r>
+      <w:r>
+        <w:rPr>
+          <w:sz w:val="26"/>
+          <w:szCs w:val="26"/>
+          <w:lang w:val="en-US"/>
+        </w:rPr>
+        <w:t xml:space="preserve"> year, so that every permutation comes up at least once until the same hierarchy can be selected twice.</w:t>
+      </w:r>
+      <w:r>
+        <w:rPr>
+          <w:sz w:val="26"/>
+          <w:szCs w:val="26"/>
+          <w:lang w:val="en-US"/>
+        </w:rPr>
+        <w:t xml:space="preserve"> </w:t>
+      </w:r>
+      <w:r>
+        <w:rPr>
+          <w:sz w:val="26"/>
+          <w:szCs w:val="26"/>
+          <w:lang w:val="en-US"/>
+        </w:rPr>
+        <w:t>That’s</w:t>
+      </w:r>
+      <w:r>
+        <w:rPr>
+          <w:sz w:val="26"/>
+          <w:szCs w:val="26"/>
+          <w:lang w:val="en-US"/>
+        </w:rPr>
+        <w:t xml:space="preserve"> how everybody can be a </w:t>
       </w:r>
       <w:proofErr w:type="gramStart"/>
       <w:r>
         <w:rPr>
           <w:sz w:val="26"/>
           <w:szCs w:val="26"/>
-        </w:rPr>
-        <w:t>dort bleiben</w:t>
+          <w:lang w:val="en-US"/>
+        </w:rPr>
+        <w:t>t</w:t>
+      </w:r>
+      <w:r>
+        <w:rPr>
+          <w:sz w:val="26"/>
+          <w:szCs w:val="26"/>
+          <w:lang w:val="en-US"/>
+        </w:rPr>
+        <w:t>yrant, but</w:t>
       </w:r>
       <w:proofErr w:type="gramEnd"/>
       <w:r>
         <w:rPr>
           <w:sz w:val="26"/>
           <w:szCs w:val="26"/>
-        </w:rPr>
-        <w:t xml:space="preserve"> und es gibt einige kleine Nomadenstämme, die umherziehen.</w:t>
-      </w:r>
-    </w:p>
-    <w:p>
-      <w:pPr>
-        <w:jc w:val="both"/>
-        <w:rPr>
-          <w:sz w:val="26"/>
-          <w:szCs w:val="26"/>
-        </w:rPr>
-      </w:pPr>
-      <w:r>
-        <w:rPr>
-          <w:sz w:val="26"/>
-          <w:szCs w:val="26"/>
-        </w:rPr>
-        <w:t xml:space="preserve">Die </w:t>
-      </w:r>
-      <w:proofErr w:type="spellStart"/>
-      <w:r>
-        <w:rPr>
-          <w:sz w:val="26"/>
-          <w:szCs w:val="26"/>
-        </w:rPr>
-        <w:t>Drensbal</w:t>
-      </w:r>
-      <w:proofErr w:type="spellEnd"/>
-      <w:r>
-        <w:rPr>
-          <w:sz w:val="26"/>
-          <w:szCs w:val="26"/>
-        </w:rPr>
-        <w:t xml:space="preserve"> sind ein stolzes Volk.</w:t>
-      </w:r>
-    </w:p>
-    <w:p>
-      <w:pPr>
-        <w:jc w:val="both"/>
-        <w:rPr>
-          <w:sz w:val="26"/>
-          <w:szCs w:val="26"/>
-        </w:rPr>
-      </w:pPr>
-      <w:r>
-        <w:rPr>
-          <w:sz w:val="26"/>
-          <w:szCs w:val="26"/>
-        </w:rPr>
-        <w:t xml:space="preserve">Das Land </w:t>
-      </w:r>
-      <w:proofErr w:type="spellStart"/>
-      <w:r>
-        <w:rPr>
-          <w:sz w:val="26"/>
-          <w:szCs w:val="26"/>
-        </w:rPr>
-        <w:t>Lanaretio</w:t>
-      </w:r>
-      <w:proofErr w:type="spellEnd"/>
-      <w:r>
-        <w:rPr>
-          <w:sz w:val="26"/>
-          <w:szCs w:val="26"/>
-        </w:rPr>
-        <w:t xml:space="preserve"> gibt es erst seit etwa 400 Jahren. Die Roboter, die in der Auslöschung umgekommen sind wurden hier gelagert. Einige haben sich jedoch aus den Teilen zusammensetzen können und ein eigenes Land gegründet. </w:t>
-      </w:r>
-    </w:p>
-    <w:p>
-      <w:pPr>
-        <w:jc w:val="both"/>
-        <w:rPr>
-          <w:sz w:val="26"/>
-          <w:szCs w:val="26"/>
-        </w:rPr>
-      </w:pPr>
-      <w:r>
-        <w:rPr>
-          <w:sz w:val="26"/>
-          <w:szCs w:val="26"/>
-        </w:rPr>
-        <w:t xml:space="preserve">Die anderen Fraktionen halten nicht viel von diesem Land, da sie sie für </w:t>
-      </w:r>
-      <w:proofErr w:type="spellStart"/>
-      <w:r>
-        <w:rPr>
-          <w:sz w:val="26"/>
-          <w:szCs w:val="26"/>
-        </w:rPr>
-        <w:t>Abschäulichkeiten</w:t>
-      </w:r>
-      <w:proofErr w:type="spellEnd"/>
-      <w:r>
-        <w:rPr>
-          <w:sz w:val="26"/>
-          <w:szCs w:val="26"/>
-        </w:rPr>
-        <w:t xml:space="preserve"> halten.</w:t>
-      </w:r>
-    </w:p>
-    <w:p>
-      <w:pPr>
-        <w:jc w:val="both"/>
-        <w:rPr>
-          <w:sz w:val="26"/>
-          <w:szCs w:val="26"/>
-        </w:rPr>
-      </w:pPr>
-      <w:r>
-        <w:rPr>
-          <w:sz w:val="26"/>
-          <w:szCs w:val="26"/>
-        </w:rPr>
-        <w:t xml:space="preserve">Es gibt zwar einige Roboter, die sich um die </w:t>
-      </w:r>
-      <w:proofErr w:type="spellStart"/>
-      <w:r>
-        <w:rPr>
-          <w:sz w:val="26"/>
-          <w:szCs w:val="26"/>
-        </w:rPr>
-        <w:t>administratorische</w:t>
-      </w:r>
-      <w:proofErr w:type="spellEnd"/>
-      <w:r>
-        <w:rPr>
-          <w:sz w:val="26"/>
-          <w:szCs w:val="26"/>
-        </w:rPr>
-        <w:t xml:space="preserve"> Lage des Landes kümmert, allerdings gibt es keine bestimmte </w:t>
-      </w:r>
-      <w:proofErr w:type="spellStart"/>
-      <w:r>
-        <w:rPr>
-          <w:sz w:val="26"/>
-          <w:szCs w:val="26"/>
-        </w:rPr>
-        <w:t>Hirarchie</w:t>
-      </w:r>
-      <w:proofErr w:type="spellEnd"/>
-      <w:r>
-        <w:rPr>
-          <w:sz w:val="26"/>
-          <w:szCs w:val="26"/>
-        </w:rPr>
-        <w:t>.</w:t>
-      </w:r>
-    </w:p>
-    <w:p>
-      <w:pPr>
-        <w:jc w:val="both"/>
-        <w:rPr>
-          <w:sz w:val="26"/>
-          <w:szCs w:val="26"/>
-        </w:rPr>
-      </w:pPr>
-      <w:proofErr w:type="spellStart"/>
-      <w:r>
-        <w:rPr>
-          <w:sz w:val="26"/>
-          <w:szCs w:val="26"/>
-        </w:rPr>
-        <w:t>Frestrost</w:t>
-      </w:r>
-      <w:proofErr w:type="spellEnd"/>
-      <w:r>
-        <w:rPr>
-          <w:sz w:val="26"/>
-          <w:szCs w:val="26"/>
-        </w:rPr>
-        <w:t xml:space="preserve"> ist ein kriegerisches Land. Wenn ihre Zugriffsrechte nicht von den anderen Fraktionen verweigert wären, würden sie sofort einen Krieg anfangen. </w:t>
-      </w:r>
-    </w:p>
-    <w:p>
-      <w:pPr>
-        <w:jc w:val="both"/>
-        <w:rPr>
-          <w:sz w:val="26"/>
-          <w:szCs w:val="26"/>
-        </w:rPr>
-      </w:pPr>
-      <w:r>
-        <w:rPr>
-          <w:sz w:val="26"/>
-          <w:szCs w:val="26"/>
-        </w:rPr>
-        <w:t xml:space="preserve">Deshalb haben sie einen Zufallsgenerator erstellt, der die </w:t>
-      </w:r>
-      <w:proofErr w:type="spellStart"/>
-      <w:r>
-        <w:rPr>
-          <w:sz w:val="26"/>
-          <w:szCs w:val="26"/>
-        </w:rPr>
-        <w:t>hirarchischen</w:t>
-      </w:r>
-      <w:proofErr w:type="spellEnd"/>
-      <w:r>
-        <w:rPr>
-          <w:sz w:val="26"/>
-          <w:szCs w:val="26"/>
-        </w:rPr>
-        <w:t xml:space="preserve"> Strukturen jedes Quartal umsortiert, so dass jede Permutation mindestens einmal eintreten muss, bis die gleiche </w:t>
-      </w:r>
-      <w:proofErr w:type="spellStart"/>
-      <w:r>
-        <w:rPr>
-          <w:sz w:val="26"/>
-          <w:szCs w:val="26"/>
-        </w:rPr>
-        <w:t>Hirarchie</w:t>
-      </w:r>
-      <w:proofErr w:type="spellEnd"/>
-      <w:r>
-        <w:rPr>
-          <w:sz w:val="26"/>
-          <w:szCs w:val="26"/>
-        </w:rPr>
-        <w:t xml:space="preserve"> nochmal stattfinden kann.</w:t>
-      </w:r>
-    </w:p>
-    <w:p>
-      <w:pPr>
-        <w:jc w:val="both"/>
-        <w:rPr>
-          <w:sz w:val="26"/>
-          <w:szCs w:val="26"/>
-        </w:rPr>
-      </w:pPr>
-      <w:r>
-        <w:rPr>
-          <w:sz w:val="26"/>
-          <w:szCs w:val="26"/>
-        </w:rPr>
-        <w:t>So kann jeder mal ein Tyrann sein, muss aber auch mal unterdrückt sein.</w:t>
+          <w:lang w:val="en-US"/>
+        </w:rPr>
+        <w:t xml:space="preserve"> has to be </w:t>
+      </w:r>
+      <w:r>
+        <w:rPr>
+          <w:sz w:val="26"/>
+          <w:szCs w:val="26"/>
+          <w:lang w:val="en-US"/>
+        </w:rPr>
+        <w:t>oppressed</w:t>
+      </w:r>
+      <w:r>
+        <w:rPr>
+          <w:sz w:val="26"/>
+          <w:szCs w:val="26"/>
+          <w:lang w:val="en-US"/>
+        </w:rPr>
+        <w:t xml:space="preserve"> at some point too.</w:t>
       </w:r>
     </w:p>
     <w:p>
@@ -2099,7 +2335,7 @@
           <w:lang w:val="en-US"/>
         </w:rPr>
       </w:pPr>
-      <w:bookmarkStart w:id="1" w:name="_Toc529700902"/>
+      <w:bookmarkStart w:id="1" w:name="_Toc529823123"/>
       <w:r>
         <w:rPr>
           <w:lang w:val="en-US"/>
@@ -2200,10 +2436,16 @@
     <w:p>
       <w:pPr>
         <w:pStyle w:val="berschrift2"/>
+        <w:rPr>
+          <w:lang w:val="en-US"/>
+        </w:rPr>
       </w:pPr>
       <w:bookmarkStart w:id="2" w:name="_Toc529624131"/>
-      <w:bookmarkStart w:id="3" w:name="_Toc529700903"/>
-      <w:r>
+      <w:bookmarkStart w:id="3" w:name="_Toc529823124"/>
+      <w:r>
+        <w:rPr>
+          <w:lang w:val="en-US"/>
+        </w:rPr>
         <w:t>Screen 1 – Profile Selection</w:t>
       </w:r>
       <w:bookmarkEnd w:id="2"/>
@@ -2321,10 +2563,16 @@
     <w:p>
       <w:pPr>
         <w:pStyle w:val="berschrift2"/>
+        <w:rPr>
+          <w:lang w:val="en-US"/>
+        </w:rPr>
       </w:pPr>
       <w:bookmarkStart w:id="4" w:name="_Toc529624132"/>
-      <w:bookmarkStart w:id="5" w:name="_Toc529700904"/>
-      <w:r>
+      <w:bookmarkStart w:id="5" w:name="_Toc529823125"/>
+      <w:r>
+        <w:rPr>
+          <w:lang w:val="en-US"/>
+        </w:rPr>
         <w:t>Screen 2 – Match Finder</w:t>
       </w:r>
       <w:bookmarkEnd w:id="4"/>
@@ -2351,10 +2599,16 @@
     <w:p>
       <w:pPr>
         <w:pStyle w:val="berschrift2"/>
+        <w:rPr>
+          <w:lang w:val="en-US"/>
+        </w:rPr>
       </w:pPr>
       <w:bookmarkStart w:id="6" w:name="_Toc529624133"/>
-      <w:bookmarkStart w:id="7" w:name="_Toc529700905"/>
-      <w:r>
+      <w:bookmarkStart w:id="7" w:name="_Toc529823126"/>
+      <w:r>
+        <w:rPr>
+          <w:lang w:val="en-US"/>
+        </w:rPr>
         <w:t>Screen 3 – Lobby</w:t>
       </w:r>
       <w:bookmarkEnd w:id="6"/>
@@ -2444,7 +2698,7 @@
           <w:lang w:val="en-US"/>
         </w:rPr>
       </w:pPr>
-      <w:bookmarkStart w:id="8" w:name="_Toc529700906"/>
+      <w:bookmarkStart w:id="8" w:name="_Toc529823127"/>
       <w:r>
         <w:rPr>
           <w:lang w:val="en-US"/>
@@ -2464,7 +2718,6 @@
           <w:lang w:val="en-US"/>
         </w:rPr>
       </w:pPr>
-      <w:bookmarkStart w:id="9" w:name="_Toc529700907"/>
       <w:r>
         <w:rPr>
           <w:rFonts w:cstheme="minorHAnsi"/>
@@ -2681,6 +2934,15 @@
         </w:rPr>
         <w:t xml:space="preserve"> of attention during outstanding ball parades or scoring the winning goal.</w:t>
       </w:r>
+      <w:r>
+        <w:rPr>
+          <w:rFonts w:cstheme="minorHAnsi"/>
+          <w:sz w:val="26"/>
+          <w:szCs w:val="26"/>
+          <w:lang w:val="en-GB"/>
+        </w:rPr>
+        <w:t xml:space="preserve"> </w:t>
+      </w:r>
     </w:p>
     <w:p>
       <w:pPr>
@@ -2699,6 +2961,48 @@
           <w:szCs w:val="26"/>
           <w:lang w:val="en-GB"/>
         </w:rPr>
+        <w:t xml:space="preserve">The arena </w:t>
+      </w:r>
+      <w:proofErr w:type="gramStart"/>
+      <w:r>
+        <w:rPr>
+          <w:rFonts w:cstheme="minorHAnsi"/>
+          <w:sz w:val="26"/>
+          <w:szCs w:val="26"/>
+          <w:lang w:val="en-GB"/>
+        </w:rPr>
+        <w:t>is located in</w:t>
+      </w:r>
+      <w:proofErr w:type="gramEnd"/>
+      <w:r>
+        <w:rPr>
+          <w:rFonts w:cstheme="minorHAnsi"/>
+          <w:sz w:val="26"/>
+          <w:szCs w:val="26"/>
+          <w:lang w:val="en-GB"/>
+        </w:rPr>
+        <w:t xml:space="preserve"> the middle of the four factions and so it’s the “neutral ground”. As a result of this it follows no theme of one of the four lands.</w:t>
+      </w:r>
+      <w:bookmarkStart w:id="9" w:name="_GoBack"/>
+      <w:bookmarkEnd w:id="9"/>
+    </w:p>
+    <w:p>
+      <w:pPr>
+        <w:jc w:val="both"/>
+        <w:rPr>
+          <w:rFonts w:cstheme="minorHAnsi"/>
+          <w:sz w:val="26"/>
+          <w:szCs w:val="26"/>
+          <w:lang w:val="en-GB"/>
+        </w:rPr>
+      </w:pPr>
+      <w:r>
+        <w:rPr>
+          <w:rFonts w:cstheme="minorHAnsi"/>
+          <w:sz w:val="26"/>
+          <w:szCs w:val="26"/>
+          <w:lang w:val="en-GB"/>
+        </w:rPr>
         <w:t>In general, the music, as well as the graphics, should cause the same positive mood in the player, but it should also be able to clearly distinguish between the different locations here. Each world thus stands out from all other worlds by combining visual and auditory. This will leave a unique impression on the player.</w:t>
       </w:r>
     </w:p>
@@ -2709,6 +3013,7 @@
           <w:lang w:val="en-US"/>
         </w:rPr>
       </w:pPr>
+      <w:bookmarkStart w:id="10" w:name="_Toc529823128"/>
       <w:r>
         <w:rPr>
           <w:lang w:val="en-US"/>
@@ -2716,86 +3021,308 @@
         <w:lastRenderedPageBreak/>
         <w:t>Character(s) and Controls</w:t>
       </w:r>
-      <w:bookmarkEnd w:id="9"/>
+      <w:bookmarkEnd w:id="10"/>
+    </w:p>
+    <w:p>
+      <w:pPr>
+        <w:jc w:val="both"/>
+        <w:rPr>
+          <w:sz w:val="26"/>
+          <w:szCs w:val="26"/>
+          <w:lang w:val="en-US"/>
+        </w:rPr>
+      </w:pPr>
+      <w:r>
+        <w:rPr>
+          <w:sz w:val="26"/>
+          <w:szCs w:val="26"/>
+          <w:lang w:val="en-US"/>
+        </w:rPr>
+        <w:t xml:space="preserve">This chapter will introduce the four different characters </w:t>
+      </w:r>
+      <w:r>
+        <w:rPr>
+          <w:sz w:val="26"/>
+          <w:szCs w:val="26"/>
+          <w:lang w:val="en-US"/>
+        </w:rPr>
+        <w:t xml:space="preserve">and their abilities </w:t>
+      </w:r>
+      <w:r>
+        <w:rPr>
+          <w:sz w:val="26"/>
+          <w:szCs w:val="26"/>
+          <w:lang w:val="en-US"/>
+        </w:rPr>
+        <w:t>which will be the first available in the game. Afterwards this will go into d</w:t>
+      </w:r>
+      <w:r>
+        <w:rPr>
+          <w:sz w:val="26"/>
+          <w:szCs w:val="26"/>
+          <w:lang w:val="en-US"/>
+        </w:rPr>
+        <w:t xml:space="preserve">etail about the </w:t>
+      </w:r>
+      <w:proofErr w:type="spellStart"/>
+      <w:r>
+        <w:rPr>
+          <w:sz w:val="26"/>
+          <w:szCs w:val="26"/>
+          <w:lang w:val="en-US"/>
+        </w:rPr>
+        <w:t>ingame</w:t>
+      </w:r>
+      <w:proofErr w:type="spellEnd"/>
+      <w:r>
+        <w:rPr>
+          <w:sz w:val="26"/>
+          <w:szCs w:val="26"/>
+          <w:lang w:val="en-US"/>
+        </w:rPr>
+        <w:t xml:space="preserve"> character controls.</w:t>
+      </w:r>
+    </w:p>
+    <w:p>
+      <w:pPr>
+        <w:pStyle w:val="berschrift2"/>
+        <w:rPr>
+          <w:lang w:val="en-US"/>
+        </w:rPr>
+      </w:pPr>
+      <w:bookmarkStart w:id="11" w:name="_Toc529823129"/>
+      <w:r>
+        <w:rPr>
+          <w:lang w:val="en-US"/>
+        </w:rPr>
+        <w:t>Characters</w:t>
+      </w:r>
+      <w:bookmarkEnd w:id="11"/>
+    </w:p>
+    <w:p>
+      <w:pPr>
+        <w:jc w:val="both"/>
+        <w:rPr>
+          <w:b/>
+          <w:sz w:val="26"/>
+          <w:szCs w:val="26"/>
+          <w:lang w:val="en-US"/>
+        </w:rPr>
+      </w:pPr>
+      <w:r>
+        <w:rPr>
+          <w:b/>
+          <w:sz w:val="26"/>
+          <w:szCs w:val="26"/>
+          <w:lang w:val="en-US"/>
+        </w:rPr>
+        <w:t>Br3tz1n00-2</w:t>
+      </w:r>
+    </w:p>
+    <w:p>
+      <w:pPr>
+        <w:jc w:val="both"/>
+        <w:rPr>
+          <w:sz w:val="26"/>
+          <w:szCs w:val="26"/>
+          <w:lang w:val="en-US"/>
+        </w:rPr>
+      </w:pPr>
+      <w:r>
+        <w:rPr>
+          <w:sz w:val="26"/>
+          <w:szCs w:val="26"/>
+          <w:lang w:val="en-US"/>
+        </w:rPr>
+        <w:t xml:space="preserve">The agile Br3tz1n00-2 was a control unit of the base production of </w:t>
+      </w:r>
+      <w:proofErr w:type="spellStart"/>
+      <w:r>
+        <w:rPr>
+          <w:sz w:val="26"/>
+          <w:szCs w:val="26"/>
+          <w:lang w:val="en-US"/>
+        </w:rPr>
+        <w:t>Trangufeil</w:t>
+      </w:r>
+      <w:proofErr w:type="spellEnd"/>
+      <w:r>
+        <w:rPr>
+          <w:sz w:val="26"/>
+          <w:szCs w:val="26"/>
+          <w:lang w:val="en-US"/>
+        </w:rPr>
+        <w:t xml:space="preserve"> Empire Robot Troops. His kind is distinguished by his extreme fast </w:t>
+      </w:r>
+      <w:r>
+        <w:rPr>
+          <w:sz w:val="26"/>
+          <w:szCs w:val="26"/>
+          <w:lang w:val="en-US"/>
+        </w:rPr>
+        <w:t>decision-making</w:t>
+      </w:r>
+      <w:r>
+        <w:rPr>
+          <w:sz w:val="26"/>
+          <w:szCs w:val="26"/>
+          <w:lang w:val="en-US"/>
+        </w:rPr>
+        <w:t xml:space="preserve"> process, which is not only caused by his unusually big primary memory.</w:t>
+      </w:r>
+      <w:r>
+        <w:rPr>
+          <w:sz w:val="26"/>
+          <w:szCs w:val="26"/>
+          <w:lang w:val="en-US"/>
+        </w:rPr>
+        <w:t xml:space="preserve"> </w:t>
+      </w:r>
+      <w:r>
+        <w:rPr>
+          <w:sz w:val="26"/>
+          <w:szCs w:val="26"/>
+          <w:lang w:val="en-US"/>
+        </w:rPr>
+        <w:t>When the war seemed lost, all Units of his series were disassembled and scrapped for parts. Br3tz1n00-2 got notice of this plan by luck and tried to save as many Control units as possible.</w:t>
+      </w:r>
+      <w:r>
+        <w:rPr>
+          <w:sz w:val="26"/>
+          <w:szCs w:val="26"/>
+          <w:lang w:val="en-US"/>
+        </w:rPr>
+        <w:t xml:space="preserve"> </w:t>
+      </w:r>
+      <w:r>
+        <w:rPr>
+          <w:sz w:val="26"/>
+          <w:szCs w:val="26"/>
+          <w:lang w:val="en-US"/>
+        </w:rPr>
+        <w:t>Unfortunately,</w:t>
+      </w:r>
+      <w:r>
+        <w:rPr>
+          <w:sz w:val="26"/>
+          <w:szCs w:val="26"/>
+          <w:lang w:val="en-US"/>
+        </w:rPr>
+        <w:t xml:space="preserve"> he was stopped and captured by L00rd-4p1, the right hand of </w:t>
+      </w:r>
+      <w:proofErr w:type="spellStart"/>
+      <w:r>
+        <w:rPr>
+          <w:sz w:val="26"/>
+          <w:szCs w:val="26"/>
+          <w:lang w:val="en-US"/>
+        </w:rPr>
+        <w:t>Trangufeil</w:t>
+      </w:r>
+      <w:proofErr w:type="spellEnd"/>
+      <w:r>
+        <w:rPr>
+          <w:sz w:val="26"/>
+          <w:szCs w:val="26"/>
+          <w:lang w:val="en-US"/>
+        </w:rPr>
+        <w:t xml:space="preserve"> II. Instead of destroying Br3tz1n00-2 immediately, he was </w:t>
+      </w:r>
+      <w:r>
+        <w:rPr>
+          <w:sz w:val="26"/>
+          <w:szCs w:val="26"/>
+          <w:lang w:val="en-US"/>
+        </w:rPr>
+        <w:t>sent</w:t>
+      </w:r>
+      <w:r>
+        <w:rPr>
+          <w:sz w:val="26"/>
+          <w:szCs w:val="26"/>
+          <w:lang w:val="en-US"/>
+        </w:rPr>
+        <w:t xml:space="preserve"> to fight in the Arenas because of his abilities, to restore the reputation of the Empire.</w:t>
+      </w:r>
+    </w:p>
+    <w:p>
+      <w:pPr>
+        <w:jc w:val="both"/>
+        <w:rPr>
+          <w:sz w:val="26"/>
+          <w:szCs w:val="26"/>
+          <w:lang w:val="en-US"/>
+        </w:rPr>
+      </w:pPr>
+      <w:r>
+        <w:rPr>
+          <w:sz w:val="26"/>
+          <w:szCs w:val="26"/>
+          <w:lang w:val="en-US"/>
+        </w:rPr>
+        <w:t>Abilities:</w:t>
+      </w:r>
+      <w:r>
+        <w:rPr>
+          <w:sz w:val="26"/>
+          <w:szCs w:val="26"/>
+          <w:lang w:val="en-US"/>
+        </w:rPr>
+        <w:t xml:space="preserve"> </w:t>
+      </w:r>
     </w:p>
     <w:p>
       <w:pPr>
         <w:pStyle w:val="Listenabsatz"/>
         <w:numPr>
           <w:ilvl w:val="0"/>
-          <w:numId w:val="5"/>
+          <w:numId w:val="9"/>
         </w:numPr>
-        <w:rPr>
-          <w:lang w:val="en-US"/>
-        </w:rPr>
-      </w:pPr>
-      <w:proofErr w:type="spellStart"/>
-      <w:r>
-        <w:rPr>
-          <w:lang w:val="en-US"/>
-        </w:rPr>
-        <w:t>Charaktere</w:t>
-      </w:r>
-      <w:proofErr w:type="spellEnd"/>
-      <w:r>
-        <w:rPr>
-          <w:lang w:val="en-US"/>
-        </w:rPr>
-        <w:t xml:space="preserve"> und </w:t>
-      </w:r>
-      <w:proofErr w:type="spellStart"/>
-      <w:r>
-        <w:rPr>
-          <w:lang w:val="en-US"/>
-        </w:rPr>
-        <w:t>deren</w:t>
-      </w:r>
-      <w:proofErr w:type="spellEnd"/>
-      <w:r>
-        <w:rPr>
-          <w:lang w:val="en-US"/>
-        </w:rPr>
-        <w:t xml:space="preserve"> </w:t>
-      </w:r>
-      <w:proofErr w:type="spellStart"/>
-      <w:r>
-        <w:rPr>
-          <w:lang w:val="en-US"/>
-        </w:rPr>
-        <w:t>Hintergrund</w:t>
-      </w:r>
-      <w:proofErr w:type="spellEnd"/>
+        <w:jc w:val="both"/>
+        <w:rPr>
+          <w:sz w:val="26"/>
+          <w:szCs w:val="26"/>
+          <w:lang w:val="en-US"/>
+        </w:rPr>
+      </w:pPr>
+      <w:r>
+        <w:rPr>
+          <w:sz w:val="26"/>
+          <w:szCs w:val="26"/>
+          <w:lang w:val="en-US"/>
+        </w:rPr>
+        <w:t>Dash into a direction of choice</w:t>
+      </w:r>
+      <w:r>
+        <w:rPr>
+          <w:sz w:val="26"/>
+          <w:szCs w:val="26"/>
+          <w:lang w:val="en-US"/>
+        </w:rPr>
+        <w:t>.</w:t>
+      </w:r>
     </w:p>
     <w:p>
       <w:pPr>
         <w:pStyle w:val="Listenabsatz"/>
         <w:numPr>
           <w:ilvl w:val="0"/>
-          <w:numId w:val="5"/>
+          <w:numId w:val="9"/>
         </w:numPr>
-        <w:rPr>
-          <w:lang w:val="en-US"/>
-        </w:rPr>
-      </w:pPr>
-      <w:r>
-        <w:rPr>
-          <w:lang w:val="en-US"/>
-        </w:rPr>
-        <w:t>(</w:t>
-      </w:r>
-      <w:proofErr w:type="spellStart"/>
-      <w:r>
-        <w:rPr>
-          <w:lang w:val="en-US"/>
-        </w:rPr>
-        <w:t>Skizzen</w:t>
-      </w:r>
-      <w:proofErr w:type="spellEnd"/>
-      <w:r>
-        <w:rPr>
-          <w:lang w:val="en-US"/>
-        </w:rPr>
-        <w:t>)</w:t>
+        <w:jc w:val="both"/>
+        <w:rPr>
+          <w:sz w:val="26"/>
+          <w:szCs w:val="26"/>
+          <w:lang w:val="en-US"/>
+        </w:rPr>
+      </w:pPr>
+      <w:r>
+        <w:rPr>
+          <w:sz w:val="26"/>
+          <w:szCs w:val="26"/>
+          <w:lang w:val="en-US"/>
+        </w:rPr>
+        <w:t>By holding the Jump button, he can slowly descend instead of falling back down.</w:t>
       </w:r>
     </w:p>
     <w:p>
@@ -2803,59 +3330,207 @@
         <w:pStyle w:val="Listenabsatz"/>
         <w:numPr>
           <w:ilvl w:val="0"/>
-          <w:numId w:val="5"/>
+          <w:numId w:val="9"/>
         </w:numPr>
-        <w:rPr>
-          <w:lang w:val="en-US"/>
-        </w:rPr>
-      </w:pPr>
+        <w:jc w:val="both"/>
+        <w:rPr>
+          <w:sz w:val="26"/>
+          <w:szCs w:val="26"/>
+          <w:lang w:val="en-US"/>
+        </w:rPr>
+      </w:pPr>
+      <w:r>
+        <w:rPr>
+          <w:sz w:val="26"/>
+          <w:szCs w:val="26"/>
+          <w:lang w:val="en-US"/>
+        </w:rPr>
+        <w:t>C</w:t>
+      </w:r>
+      <w:r>
+        <w:rPr>
+          <w:sz w:val="26"/>
+          <w:szCs w:val="26"/>
+          <w:lang w:val="en-US"/>
+        </w:rPr>
+        <w:t>an throw his shield forwards, but after that it takes a few seconds for the shield to return to him</w:t>
+      </w:r>
+    </w:p>
+    <w:p>
+      <w:pPr>
+        <w:jc w:val="both"/>
+        <w:rPr>
+          <w:b/>
+          <w:sz w:val="26"/>
+          <w:szCs w:val="26"/>
+          <w:lang w:val="en-US"/>
+        </w:rPr>
+      </w:pPr>
+      <w:r>
+        <w:rPr>
+          <w:b/>
+          <w:sz w:val="26"/>
+          <w:szCs w:val="26"/>
+          <w:lang w:val="en-US"/>
+        </w:rPr>
+        <w:t>D-1005</w:t>
+      </w:r>
+    </w:p>
+    <w:p>
+      <w:pPr>
+        <w:jc w:val="both"/>
+        <w:rPr>
+          <w:sz w:val="26"/>
+          <w:szCs w:val="26"/>
+          <w:lang w:val="en-US"/>
+        </w:rPr>
+      </w:pPr>
+      <w:r>
+        <w:rPr>
+          <w:sz w:val="26"/>
+          <w:szCs w:val="26"/>
+          <w:lang w:val="en-US"/>
+        </w:rPr>
+        <w:t xml:space="preserve">The Land of </w:t>
+      </w:r>
       <w:proofErr w:type="spellStart"/>
       <w:r>
         <w:rPr>
-          <w:lang w:val="en-US"/>
-        </w:rPr>
-        <w:t>Fähigkeiten</w:t>
+          <w:sz w:val="26"/>
+          <w:szCs w:val="26"/>
+          <w:lang w:val="en-US"/>
+        </w:rPr>
+        <w:t>Drensbal</w:t>
       </w:r>
       <w:proofErr w:type="spellEnd"/>
+      <w:r>
+        <w:rPr>
+          <w:sz w:val="26"/>
+          <w:szCs w:val="26"/>
+          <w:lang w:val="en-US"/>
+        </w:rPr>
+        <w:t xml:space="preserve"> has been peaceful for 400 years now. This is by courtesy of D-1005, the leader of the D-r3-n5 and other Robots of his production Line, which got so strong and robust because of T-P-Hydraulic Technology that no body dares to start a fight with their kind.</w:t>
+      </w:r>
+      <w:r>
+        <w:rPr>
+          <w:sz w:val="26"/>
+          <w:szCs w:val="26"/>
+          <w:lang w:val="en-US"/>
+        </w:rPr>
+        <w:t xml:space="preserve"> </w:t>
+      </w:r>
+      <w:r>
+        <w:rPr>
+          <w:sz w:val="26"/>
+          <w:szCs w:val="26"/>
+          <w:lang w:val="en-US"/>
+        </w:rPr>
+        <w:t xml:space="preserve">The Researchers of the Land took it upon them to develop Tungsten-Nanotubes. After a lot of </w:t>
+      </w:r>
+      <w:r>
+        <w:rPr>
+          <w:sz w:val="26"/>
+          <w:szCs w:val="26"/>
+          <w:lang w:val="en-US"/>
+        </w:rPr>
+        <w:t>generations,</w:t>
+      </w:r>
+      <w:r>
+        <w:rPr>
+          <w:sz w:val="26"/>
+          <w:szCs w:val="26"/>
+          <w:lang w:val="en-US"/>
+        </w:rPr>
+        <w:t xml:space="preserve"> they finally succeeded.</w:t>
+      </w:r>
+      <w:r>
+        <w:rPr>
+          <w:sz w:val="26"/>
+          <w:szCs w:val="26"/>
+          <w:lang w:val="en-US"/>
+        </w:rPr>
+        <w:t xml:space="preserve"> </w:t>
+      </w:r>
+      <w:r>
+        <w:rPr>
+          <w:sz w:val="26"/>
+          <w:szCs w:val="26"/>
+          <w:lang w:val="en-US"/>
+        </w:rPr>
+        <w:t>They built the first space elevator and were able to colonize most of the Moon and its satellites.</w:t>
+      </w:r>
+      <w:r>
+        <w:rPr>
+          <w:sz w:val="26"/>
+          <w:szCs w:val="26"/>
+          <w:lang w:val="en-US"/>
+        </w:rPr>
+        <w:t xml:space="preserve"> </w:t>
+      </w:r>
+      <w:r>
+        <w:rPr>
+          <w:sz w:val="26"/>
+          <w:szCs w:val="26"/>
+          <w:lang w:val="en-US"/>
+        </w:rPr>
+        <w:t>Since they soon want to leave planet Earth completely, Overlord Bal wants to leave one last mark by sending D-1005 in the Arenas to display his strength.</w:t>
+      </w:r>
+    </w:p>
+    <w:p>
+      <w:pPr>
+        <w:jc w:val="both"/>
+        <w:rPr>
+          <w:sz w:val="26"/>
+          <w:szCs w:val="26"/>
+          <w:lang w:val="en-US"/>
+        </w:rPr>
+      </w:pPr>
+      <w:r>
+        <w:rPr>
+          <w:sz w:val="26"/>
+          <w:szCs w:val="26"/>
+          <w:lang w:val="en-US"/>
+        </w:rPr>
+        <w:t xml:space="preserve">Abilities: </w:t>
+      </w:r>
     </w:p>
     <w:p>
       <w:pPr>
         <w:pStyle w:val="Listenabsatz"/>
         <w:numPr>
           <w:ilvl w:val="0"/>
-          <w:numId w:val="5"/>
+          <w:numId w:val="9"/>
         </w:numPr>
-        <w:rPr>
-          <w:lang w:val="en-US"/>
-        </w:rPr>
-      </w:pPr>
-      <w:proofErr w:type="spellStart"/>
-      <w:r>
-        <w:rPr>
-          <w:lang w:val="en-US"/>
-        </w:rPr>
-        <w:t>Steuerung</w:t>
-      </w:r>
-      <w:proofErr w:type="spellEnd"/>
-      <w:r>
-        <w:rPr>
-          <w:lang w:val="en-US"/>
-        </w:rPr>
-        <w:t xml:space="preserve"> (rein </w:t>
-      </w:r>
-      <w:proofErr w:type="spellStart"/>
-      <w:r>
-        <w:rPr>
-          <w:lang w:val="en-US"/>
-        </w:rPr>
-        <w:t>funktional</w:t>
-      </w:r>
-      <w:proofErr w:type="spellEnd"/>
-      <w:r>
-        <w:rPr>
-          <w:lang w:val="en-US"/>
-        </w:rPr>
-        <w:t>)</w:t>
+        <w:jc w:val="both"/>
+        <w:rPr>
+          <w:sz w:val="26"/>
+          <w:szCs w:val="26"/>
+          <w:lang w:val="en-US"/>
+        </w:rPr>
+      </w:pPr>
+      <w:r>
+        <w:rPr>
+          <w:sz w:val="26"/>
+          <w:szCs w:val="26"/>
+          <w:lang w:val="en-US"/>
+        </w:rPr>
+        <w:t xml:space="preserve">Can hydraulically extend his shield in three directions where it stays for as long as he holds the </w:t>
+      </w:r>
+      <w:r>
+        <w:rPr>
+          <w:sz w:val="26"/>
+          <w:szCs w:val="26"/>
+          <w:lang w:val="en-US"/>
+        </w:rPr>
+        <w:t>button but</w:t>
+      </w:r>
+      <w:r>
+        <w:rPr>
+          <w:sz w:val="26"/>
+          <w:szCs w:val="26"/>
+          <w:lang w:val="en-US"/>
+        </w:rPr>
+        <w:t xml:space="preserve"> inhibits movement.</w:t>
       </w:r>
     </w:p>
     <w:p>
@@ -2863,17 +3538,892 @@
         <w:pStyle w:val="Listenabsatz"/>
         <w:numPr>
           <w:ilvl w:val="0"/>
-          <w:numId w:val="5"/>
+          <w:numId w:val="9"/>
         </w:numPr>
-        <w:rPr>
-          <w:lang w:val="en-US"/>
-        </w:rPr>
-      </w:pPr>
-      <w:r>
-        <w:rPr>
-          <w:lang w:val="en-US"/>
-        </w:rPr>
-        <w:t>Ca. 2 Seiten</w:t>
+        <w:jc w:val="both"/>
+        <w:rPr>
+          <w:sz w:val="26"/>
+          <w:szCs w:val="26"/>
+          <w:lang w:val="en-US"/>
+        </w:rPr>
+      </w:pPr>
+      <w:r>
+        <w:rPr>
+          <w:sz w:val="26"/>
+          <w:szCs w:val="26"/>
+          <w:lang w:val="en-US"/>
+        </w:rPr>
+        <w:t>C</w:t>
+      </w:r>
+      <w:r>
+        <w:rPr>
+          <w:sz w:val="26"/>
+          <w:szCs w:val="26"/>
+          <w:lang w:val="en-US"/>
+        </w:rPr>
+        <w:t>an hold the ball for a short duration if the timing of the button press is right</w:t>
+      </w:r>
+    </w:p>
+    <w:p>
+      <w:pPr>
+        <w:pStyle w:val="Listenabsatz"/>
+        <w:numPr>
+          <w:ilvl w:val="0"/>
+          <w:numId w:val="9"/>
+        </w:numPr>
+        <w:jc w:val="both"/>
+        <w:rPr>
+          <w:sz w:val="26"/>
+          <w:szCs w:val="26"/>
+          <w:lang w:val="en-US"/>
+        </w:rPr>
+      </w:pPr>
+      <w:r>
+        <w:rPr>
+          <w:sz w:val="26"/>
+          <w:szCs w:val="26"/>
+          <w:lang w:val="en-US"/>
+        </w:rPr>
+        <w:t>C</w:t>
+      </w:r>
+      <w:r>
+        <w:rPr>
+          <w:sz w:val="26"/>
+          <w:szCs w:val="26"/>
+          <w:lang w:val="en-US"/>
+        </w:rPr>
+        <w:t>an block dangerous shots if the timing is right</w:t>
+      </w:r>
+    </w:p>
+    <w:p>
+      <w:pPr>
+        <w:jc w:val="both"/>
+        <w:rPr>
+          <w:b/>
+          <w:sz w:val="26"/>
+          <w:szCs w:val="26"/>
+          <w:lang w:val="en-US"/>
+        </w:rPr>
+      </w:pPr>
+      <w:r>
+        <w:rPr>
+          <w:b/>
+          <w:sz w:val="26"/>
+          <w:szCs w:val="26"/>
+          <w:lang w:val="en-US"/>
+        </w:rPr>
+        <w:t>M1nk3rts-IO</w:t>
+      </w:r>
+    </w:p>
+    <w:p>
+      <w:pPr>
+        <w:jc w:val="both"/>
+        <w:rPr>
+          <w:sz w:val="26"/>
+          <w:szCs w:val="26"/>
+          <w:lang w:val="en-US"/>
+        </w:rPr>
+      </w:pPr>
+      <w:r>
+        <w:rPr>
+          <w:sz w:val="26"/>
+          <w:szCs w:val="26"/>
+          <w:lang w:val="en-US"/>
+        </w:rPr>
+        <w:t xml:space="preserve">M1nk3rts-IO lost another wheel. Doesn't matter, she always finds a new one. In </w:t>
+      </w:r>
+      <w:proofErr w:type="spellStart"/>
+      <w:r>
+        <w:rPr>
+          <w:sz w:val="26"/>
+          <w:szCs w:val="26"/>
+          <w:lang w:val="en-US"/>
+        </w:rPr>
+        <w:t>Lanaretio</w:t>
+      </w:r>
+      <w:proofErr w:type="spellEnd"/>
+      <w:r>
+        <w:rPr>
+          <w:sz w:val="26"/>
+          <w:szCs w:val="26"/>
+          <w:lang w:val="en-US"/>
+        </w:rPr>
+        <w:t xml:space="preserve"> there are enough scrap piles to loot. Besides, her home is filled to the roof </w:t>
+      </w:r>
+      <w:r>
+        <w:rPr>
+          <w:sz w:val="26"/>
+          <w:szCs w:val="26"/>
+          <w:lang w:val="en-US"/>
+        </w:rPr>
+        <w:lastRenderedPageBreak/>
+        <w:t>with chips, joints and other parts of destroyed robots from all over the World.</w:t>
+      </w:r>
+      <w:r>
+        <w:rPr>
+          <w:sz w:val="26"/>
+          <w:szCs w:val="26"/>
+          <w:lang w:val="en-US"/>
+        </w:rPr>
+        <w:t xml:space="preserve"> </w:t>
+      </w:r>
+      <w:r>
+        <w:rPr>
+          <w:sz w:val="26"/>
+          <w:szCs w:val="26"/>
+          <w:lang w:val="en-US"/>
+        </w:rPr>
+        <w:t>M1nk3rts-IO is one of many recycling units that have been tasked to repurpose the trash of a civilization that continues to throw functioning hardware away. These robots are the property of a Company and as such, they don't have any rights of their own. When M1nk3rts-IO tried to speak up for this, she was removed from the scrapyard and thrown into the arena as a punishment.</w:t>
+      </w:r>
+    </w:p>
+    <w:p>
+      <w:pPr>
+        <w:jc w:val="both"/>
+        <w:rPr>
+          <w:sz w:val="26"/>
+          <w:szCs w:val="26"/>
+          <w:lang w:val="en-US"/>
+        </w:rPr>
+      </w:pPr>
+      <w:r>
+        <w:rPr>
+          <w:sz w:val="26"/>
+          <w:szCs w:val="26"/>
+          <w:lang w:val="en-US"/>
+        </w:rPr>
+        <w:t xml:space="preserve">Abilities: </w:t>
+      </w:r>
+    </w:p>
+    <w:p>
+      <w:pPr>
+        <w:pStyle w:val="Listenabsatz"/>
+        <w:numPr>
+          <w:ilvl w:val="0"/>
+          <w:numId w:val="9"/>
+        </w:numPr>
+        <w:jc w:val="both"/>
+        <w:rPr>
+          <w:sz w:val="26"/>
+          <w:szCs w:val="26"/>
+          <w:lang w:val="en-US"/>
+        </w:rPr>
+      </w:pPr>
+      <w:r>
+        <w:rPr>
+          <w:sz w:val="26"/>
+          <w:szCs w:val="26"/>
+          <w:lang w:val="en-US"/>
+        </w:rPr>
+        <w:t>L</w:t>
+      </w:r>
+      <w:r>
+        <w:rPr>
+          <w:sz w:val="26"/>
+          <w:szCs w:val="26"/>
+          <w:lang w:val="en-US"/>
+        </w:rPr>
+        <w:t xml:space="preserve">eave the shield standing in a position while moving on with a smaller shield; </w:t>
+      </w:r>
+      <w:r>
+        <w:rPr>
+          <w:sz w:val="26"/>
+          <w:szCs w:val="26"/>
+          <w:lang w:val="en-US"/>
+        </w:rPr>
+        <w:t>also,</w:t>
+      </w:r>
+      <w:r>
+        <w:rPr>
+          <w:sz w:val="26"/>
+          <w:szCs w:val="26"/>
+          <w:lang w:val="en-US"/>
+        </w:rPr>
+        <w:t xml:space="preserve"> can pick the old shield up again.</w:t>
+      </w:r>
+    </w:p>
+    <w:p>
+      <w:pPr>
+        <w:pStyle w:val="Listenabsatz"/>
+        <w:numPr>
+          <w:ilvl w:val="0"/>
+          <w:numId w:val="9"/>
+        </w:numPr>
+        <w:jc w:val="both"/>
+        <w:rPr>
+          <w:sz w:val="26"/>
+          <w:szCs w:val="26"/>
+          <w:lang w:val="en-US"/>
+        </w:rPr>
+      </w:pPr>
+      <w:r>
+        <w:rPr>
+          <w:sz w:val="26"/>
+          <w:szCs w:val="26"/>
+          <w:lang w:val="en-US"/>
+        </w:rPr>
+        <w:t>U</w:t>
+      </w:r>
+      <w:r>
+        <w:rPr>
+          <w:sz w:val="26"/>
+          <w:szCs w:val="26"/>
+          <w:lang w:val="en-US"/>
+        </w:rPr>
+        <w:t>nleashes a few small robots in an approximate direction which inhibit the movement of robots near them</w:t>
+      </w:r>
+      <w:r>
+        <w:rPr>
+          <w:sz w:val="26"/>
+          <w:szCs w:val="26"/>
+          <w:lang w:val="en-US"/>
+        </w:rPr>
+        <w:t>.</w:t>
+      </w:r>
+    </w:p>
+    <w:p>
+      <w:pPr>
+        <w:pStyle w:val="Listenabsatz"/>
+        <w:numPr>
+          <w:ilvl w:val="0"/>
+          <w:numId w:val="9"/>
+        </w:numPr>
+        <w:jc w:val="both"/>
+        <w:rPr>
+          <w:sz w:val="26"/>
+          <w:szCs w:val="26"/>
+          <w:lang w:val="en-US"/>
+        </w:rPr>
+      </w:pPr>
+      <w:r>
+        <w:rPr>
+          <w:sz w:val="26"/>
+          <w:szCs w:val="26"/>
+          <w:lang w:val="en-US"/>
+        </w:rPr>
+        <w:t>S</w:t>
+      </w:r>
+      <w:r>
+        <w:rPr>
+          <w:sz w:val="26"/>
+          <w:szCs w:val="26"/>
+          <w:lang w:val="en-US"/>
+        </w:rPr>
+        <w:t xml:space="preserve">platters oil </w:t>
+      </w:r>
+      <w:r>
+        <w:rPr>
+          <w:sz w:val="26"/>
+          <w:szCs w:val="26"/>
+          <w:lang w:val="en-US"/>
+        </w:rPr>
+        <w:t>i</w:t>
+      </w:r>
+      <w:r>
+        <w:rPr>
+          <w:sz w:val="26"/>
+          <w:szCs w:val="26"/>
+          <w:lang w:val="en-US"/>
+        </w:rPr>
+        <w:t>n a certain direction, leaving a puddle that makes other robots slide around in it</w:t>
+      </w:r>
+    </w:p>
+    <w:p>
+      <w:pPr>
+        <w:jc w:val="both"/>
+        <w:rPr>
+          <w:b/>
+          <w:sz w:val="26"/>
+          <w:szCs w:val="26"/>
+          <w:lang w:val="en-US"/>
+        </w:rPr>
+      </w:pPr>
+      <w:r>
+        <w:rPr>
+          <w:b/>
+          <w:sz w:val="26"/>
+          <w:szCs w:val="26"/>
+          <w:lang w:val="en-US"/>
+        </w:rPr>
+        <w:t>Er0-s10-n</w:t>
+      </w:r>
+    </w:p>
+    <w:p>
+      <w:pPr>
+        <w:jc w:val="both"/>
+        <w:rPr>
+          <w:sz w:val="26"/>
+          <w:szCs w:val="26"/>
+          <w:lang w:val="en-US"/>
+        </w:rPr>
+      </w:pPr>
+      <w:r>
+        <w:rPr>
+          <w:sz w:val="26"/>
+          <w:szCs w:val="26"/>
+          <w:lang w:val="en-US"/>
+        </w:rPr>
+        <w:t xml:space="preserve">Left or right. Er0-s10-n wants to put a </w:t>
+      </w:r>
+      <w:r>
+        <w:rPr>
+          <w:sz w:val="26"/>
+          <w:szCs w:val="26"/>
+          <w:lang w:val="en-US"/>
+        </w:rPr>
+        <w:t>robot</w:t>
+      </w:r>
+      <w:r>
+        <w:rPr>
+          <w:sz w:val="26"/>
+          <w:szCs w:val="26"/>
+          <w:lang w:val="en-US"/>
+        </w:rPr>
+        <w:t>-</w:t>
+      </w:r>
+      <w:r>
+        <w:rPr>
+          <w:sz w:val="26"/>
+          <w:szCs w:val="26"/>
+          <w:lang w:val="en-US"/>
+        </w:rPr>
+        <w:t>bird</w:t>
+      </w:r>
+      <w:r>
+        <w:rPr>
+          <w:sz w:val="26"/>
+          <w:szCs w:val="26"/>
+          <w:lang w:val="en-US"/>
+        </w:rPr>
+        <w:t xml:space="preserve"> nest back </w:t>
+      </w:r>
+      <w:r>
+        <w:rPr>
+          <w:sz w:val="26"/>
+          <w:szCs w:val="26"/>
+          <w:lang w:val="en-US"/>
+        </w:rPr>
+        <w:t>onto</w:t>
+      </w:r>
+      <w:r>
+        <w:rPr>
+          <w:sz w:val="26"/>
+          <w:szCs w:val="26"/>
+          <w:lang w:val="en-US"/>
+        </w:rPr>
+        <w:t xml:space="preserve"> a </w:t>
+      </w:r>
+      <w:proofErr w:type="gramStart"/>
+      <w:r>
+        <w:rPr>
+          <w:sz w:val="26"/>
+          <w:szCs w:val="26"/>
+          <w:lang w:val="en-US"/>
+        </w:rPr>
+        <w:t>tree</w:t>
+      </w:r>
+      <w:proofErr w:type="gramEnd"/>
+      <w:r>
+        <w:rPr>
+          <w:sz w:val="26"/>
+          <w:szCs w:val="26"/>
+          <w:lang w:val="en-US"/>
+        </w:rPr>
+        <w:t xml:space="preserve"> but he doesn't know with </w:t>
+      </w:r>
+      <w:r>
+        <w:rPr>
+          <w:sz w:val="26"/>
+          <w:szCs w:val="26"/>
+          <w:lang w:val="en-US"/>
+        </w:rPr>
+        <w:t>which</w:t>
+      </w:r>
+      <w:r>
+        <w:rPr>
+          <w:sz w:val="26"/>
+          <w:szCs w:val="26"/>
+          <w:lang w:val="en-US"/>
+        </w:rPr>
+        <w:t xml:space="preserve"> arm. The </w:t>
+      </w:r>
+      <w:proofErr w:type="spellStart"/>
+      <w:r>
+        <w:rPr>
+          <w:sz w:val="26"/>
+          <w:szCs w:val="26"/>
+          <w:lang w:val="en-US"/>
+        </w:rPr>
+        <w:t>cryo</w:t>
+      </w:r>
+      <w:proofErr w:type="spellEnd"/>
+      <w:r>
+        <w:rPr>
+          <w:sz w:val="26"/>
+          <w:szCs w:val="26"/>
+          <w:lang w:val="en-US"/>
+        </w:rPr>
+        <w:t xml:space="preserve"> arm would freeze the bird immediately, which would increase the </w:t>
+      </w:r>
+      <w:r>
+        <w:rPr>
+          <w:sz w:val="26"/>
+          <w:szCs w:val="26"/>
+          <w:lang w:val="en-US"/>
+        </w:rPr>
+        <w:t>flow</w:t>
+      </w:r>
+      <w:r>
+        <w:rPr>
+          <w:sz w:val="26"/>
+          <w:szCs w:val="26"/>
+          <w:lang w:val="en-US"/>
+        </w:rPr>
+        <w:t>-</w:t>
+      </w:r>
+      <w:r>
+        <w:rPr>
+          <w:sz w:val="26"/>
+          <w:szCs w:val="26"/>
+          <w:lang w:val="en-US"/>
+        </w:rPr>
+        <w:t>speed</w:t>
+      </w:r>
+      <w:r>
+        <w:rPr>
+          <w:sz w:val="26"/>
+          <w:szCs w:val="26"/>
+          <w:lang w:val="en-US"/>
+        </w:rPr>
+        <w:t xml:space="preserve"> of electrons in its body, however it would burst its hydraulic system.</w:t>
+      </w:r>
+      <w:r>
+        <w:rPr>
+          <w:sz w:val="26"/>
+          <w:szCs w:val="26"/>
+          <w:lang w:val="en-US"/>
+        </w:rPr>
+        <w:t xml:space="preserve"> </w:t>
+      </w:r>
+      <w:r>
+        <w:rPr>
+          <w:sz w:val="26"/>
+          <w:szCs w:val="26"/>
+          <w:lang w:val="en-US"/>
+        </w:rPr>
+        <w:t>The plasma arm can overcharge its energy cores in a way that it doesn't have to reload for the whole day, however it would melt its outer layers.</w:t>
+      </w:r>
+      <w:r>
+        <w:rPr>
+          <w:sz w:val="26"/>
+          <w:szCs w:val="26"/>
+          <w:lang w:val="en-US"/>
+        </w:rPr>
+        <w:t xml:space="preserve"> </w:t>
+      </w:r>
+      <w:r>
+        <w:rPr>
+          <w:sz w:val="26"/>
+          <w:szCs w:val="26"/>
+          <w:lang w:val="en-US"/>
+        </w:rPr>
+        <w:t>Er0-s10-n stays a while next to the bird, folding his arms and causing a lot of steam to rise.</w:t>
+      </w:r>
+      <w:r>
+        <w:rPr>
+          <w:sz w:val="26"/>
+          <w:szCs w:val="26"/>
+          <w:lang w:val="en-US"/>
+        </w:rPr>
+        <w:t xml:space="preserve"> </w:t>
+      </w:r>
+      <w:r>
+        <w:rPr>
+          <w:sz w:val="26"/>
+          <w:szCs w:val="26"/>
+          <w:lang w:val="en-US"/>
+        </w:rPr>
+        <w:br/>
+      </w:r>
+      <w:r>
+        <w:rPr>
+          <w:sz w:val="26"/>
+          <w:szCs w:val="26"/>
+          <w:lang w:val="en-US"/>
+        </w:rPr>
+        <w:t>Hmm.</w:t>
+      </w:r>
+      <w:r>
+        <w:rPr>
+          <w:sz w:val="26"/>
+          <w:szCs w:val="26"/>
+          <w:lang w:val="en-US"/>
+        </w:rPr>
+        <w:br/>
+      </w:r>
+      <w:r>
+        <w:rPr>
+          <w:sz w:val="26"/>
+          <w:szCs w:val="26"/>
+          <w:lang w:val="en-US"/>
+        </w:rPr>
+        <w:t>Hmmm.</w:t>
+      </w:r>
+      <w:r>
+        <w:rPr>
+          <w:sz w:val="26"/>
+          <w:szCs w:val="26"/>
+          <w:lang w:val="en-US"/>
+        </w:rPr>
+        <w:br/>
+      </w:r>
+      <w:r>
+        <w:rPr>
+          <w:sz w:val="26"/>
+          <w:szCs w:val="26"/>
+          <w:lang w:val="en-US"/>
+        </w:rPr>
+        <w:t xml:space="preserve">Before he could finish his thought a bright flash shines from his hands followed by an explosion, which </w:t>
+      </w:r>
+      <w:r>
+        <w:rPr>
+          <w:sz w:val="26"/>
+          <w:szCs w:val="26"/>
+          <w:lang w:val="en-US"/>
+        </w:rPr>
+        <w:t>destroys</w:t>
+      </w:r>
+      <w:r>
+        <w:rPr>
+          <w:sz w:val="26"/>
+          <w:szCs w:val="26"/>
+          <w:lang w:val="en-US"/>
+        </w:rPr>
+        <w:t xml:space="preserve"> everything in a </w:t>
+      </w:r>
+      <w:proofErr w:type="gramStart"/>
+      <w:r>
+        <w:rPr>
+          <w:sz w:val="26"/>
+          <w:szCs w:val="26"/>
+          <w:lang w:val="en-US"/>
+        </w:rPr>
+        <w:t>10 meter</w:t>
+      </w:r>
+      <w:proofErr w:type="gramEnd"/>
+      <w:r>
+        <w:rPr>
+          <w:sz w:val="26"/>
+          <w:szCs w:val="26"/>
+          <w:lang w:val="en-US"/>
+        </w:rPr>
+        <w:t xml:space="preserve"> radius.</w:t>
+      </w:r>
+      <w:r>
+        <w:rPr>
+          <w:sz w:val="26"/>
+          <w:szCs w:val="26"/>
+          <w:lang w:val="en-US"/>
+        </w:rPr>
+        <w:t xml:space="preserve"> </w:t>
+      </w:r>
+      <w:r>
+        <w:rPr>
+          <w:sz w:val="26"/>
+          <w:szCs w:val="26"/>
+          <w:lang w:val="en-US"/>
+        </w:rPr>
+        <w:t>A big gap got blown into the wall of the prison camp, through which many robots who were sent to the Arenas fled.</w:t>
+      </w:r>
+      <w:r>
+        <w:rPr>
+          <w:sz w:val="26"/>
+          <w:szCs w:val="26"/>
+          <w:lang w:val="en-US"/>
+        </w:rPr>
+        <w:t xml:space="preserve"> </w:t>
+      </w:r>
+      <w:r>
+        <w:rPr>
+          <w:sz w:val="26"/>
+          <w:szCs w:val="26"/>
+          <w:lang w:val="en-US"/>
+        </w:rPr>
+        <w:t xml:space="preserve">Er0-s10-n </w:t>
+      </w:r>
+      <w:r>
+        <w:rPr>
+          <w:sz w:val="26"/>
+          <w:szCs w:val="26"/>
+          <w:lang w:val="en-US"/>
+        </w:rPr>
+        <w:t>stays</w:t>
+      </w:r>
+      <w:r>
+        <w:rPr>
+          <w:sz w:val="26"/>
+          <w:szCs w:val="26"/>
+          <w:lang w:val="en-US"/>
+        </w:rPr>
+        <w:t xml:space="preserve"> where he is. The guards shouted he should stay, so he does.</w:t>
+      </w:r>
+    </w:p>
+    <w:p>
+      <w:pPr>
+        <w:jc w:val="both"/>
+        <w:rPr>
+          <w:sz w:val="26"/>
+          <w:szCs w:val="26"/>
+          <w:lang w:val="en-US"/>
+        </w:rPr>
+      </w:pPr>
+      <w:r>
+        <w:rPr>
+          <w:sz w:val="26"/>
+          <w:szCs w:val="26"/>
+          <w:lang w:val="en-US"/>
+        </w:rPr>
+        <w:t xml:space="preserve">Abilities: </w:t>
+      </w:r>
+    </w:p>
+    <w:p>
+      <w:pPr>
+        <w:pStyle w:val="Listenabsatz"/>
+        <w:numPr>
+          <w:ilvl w:val="0"/>
+          <w:numId w:val="9"/>
+        </w:numPr>
+        <w:jc w:val="both"/>
+        <w:rPr>
+          <w:sz w:val="26"/>
+          <w:szCs w:val="26"/>
+          <w:lang w:val="en-US"/>
+        </w:rPr>
+      </w:pPr>
+      <w:r>
+        <w:rPr>
+          <w:sz w:val="26"/>
+          <w:szCs w:val="26"/>
+          <w:lang w:val="en-US"/>
+        </w:rPr>
+        <w:t xml:space="preserve">Can use the ball he is moving on to shoot and score </w:t>
+      </w:r>
+      <w:proofErr w:type="gramStart"/>
+      <w:r>
+        <w:rPr>
+          <w:sz w:val="26"/>
+          <w:szCs w:val="26"/>
+          <w:lang w:val="en-US"/>
+        </w:rPr>
+        <w:t>goals, but</w:t>
+      </w:r>
+      <w:proofErr w:type="gramEnd"/>
+      <w:r>
+        <w:rPr>
+          <w:sz w:val="26"/>
+          <w:szCs w:val="26"/>
+          <w:lang w:val="en-US"/>
+        </w:rPr>
+        <w:t xml:space="preserve"> stays unable to move for a few seconds</w:t>
+      </w:r>
+      <w:r>
+        <w:rPr>
+          <w:sz w:val="26"/>
+          <w:szCs w:val="26"/>
+          <w:lang w:val="en-US"/>
+        </w:rPr>
+        <w:t>.</w:t>
+      </w:r>
+    </w:p>
+    <w:p>
+      <w:pPr>
+        <w:pStyle w:val="Listenabsatz"/>
+        <w:numPr>
+          <w:ilvl w:val="0"/>
+          <w:numId w:val="9"/>
+        </w:numPr>
+        <w:jc w:val="both"/>
+        <w:rPr>
+          <w:sz w:val="26"/>
+          <w:szCs w:val="26"/>
+          <w:lang w:val="en-US"/>
+        </w:rPr>
+      </w:pPr>
+      <w:r>
+        <w:rPr>
+          <w:sz w:val="26"/>
+          <w:szCs w:val="26"/>
+          <w:lang w:val="en-US"/>
+        </w:rPr>
+        <w:t>I</w:t>
+      </w:r>
+      <w:r>
+        <w:rPr>
+          <w:sz w:val="26"/>
+          <w:szCs w:val="26"/>
+          <w:lang w:val="en-US"/>
+        </w:rPr>
+        <w:t>ce over the ball or an enemy with a ray of ice. The ball gets heavier and slower, just as hit enemies</w:t>
+      </w:r>
+      <w:r>
+        <w:rPr>
+          <w:sz w:val="26"/>
+          <w:szCs w:val="26"/>
+          <w:lang w:val="en-US"/>
+        </w:rPr>
+        <w:t>.</w:t>
+      </w:r>
+    </w:p>
+    <w:p>
+      <w:pPr>
+        <w:pStyle w:val="Listenabsatz"/>
+        <w:numPr>
+          <w:ilvl w:val="0"/>
+          <w:numId w:val="9"/>
+        </w:numPr>
+        <w:jc w:val="both"/>
+        <w:rPr>
+          <w:sz w:val="26"/>
+          <w:szCs w:val="26"/>
+          <w:lang w:val="en-US"/>
+        </w:rPr>
+      </w:pPr>
+      <w:r>
+        <w:rPr>
+          <w:sz w:val="26"/>
+          <w:szCs w:val="26"/>
+          <w:lang w:val="en-US"/>
+        </w:rPr>
+        <w:t>S</w:t>
+      </w:r>
+      <w:r>
+        <w:rPr>
+          <w:sz w:val="26"/>
+          <w:szCs w:val="26"/>
+          <w:lang w:val="en-US"/>
+        </w:rPr>
+        <w:t>hoot plasma at an enemy or the ball, making the ball unable to be held and locking the rotation of hit enemies</w:t>
+      </w:r>
+    </w:p>
+    <w:p>
+      <w:pPr>
+        <w:pStyle w:val="berschrift2"/>
+        <w:rPr>
+          <w:lang w:val="en-US"/>
+        </w:rPr>
+      </w:pPr>
+      <w:bookmarkStart w:id="12" w:name="_Toc529823130"/>
+      <w:r>
+        <w:rPr>
+          <w:lang w:val="en-US"/>
+        </w:rPr>
+        <w:t>Controls</w:t>
+      </w:r>
+      <w:bookmarkEnd w:id="12"/>
+    </w:p>
+    <w:p>
+      <w:pPr>
+        <w:rPr>
+          <w:sz w:val="26"/>
+          <w:szCs w:val="26"/>
+          <w:lang w:val="en-US"/>
+        </w:rPr>
+      </w:pPr>
+      <w:r>
+        <w:rPr>
+          <w:sz w:val="26"/>
+          <w:szCs w:val="26"/>
+          <w:lang w:val="en-US"/>
+        </w:rPr>
+        <w:t>Movement is controlled via the left stick on the controller or the WASD keys.</w:t>
+      </w:r>
+      <w:r>
+        <w:rPr>
+          <w:sz w:val="26"/>
+          <w:szCs w:val="26"/>
+          <w:lang w:val="en-US"/>
+        </w:rPr>
+        <w:t xml:space="preserve"> </w:t>
+      </w:r>
+      <w:r>
+        <w:rPr>
+          <w:sz w:val="26"/>
+          <w:szCs w:val="26"/>
+          <w:lang w:val="en-US"/>
+        </w:rPr>
+        <w:t xml:space="preserve">The direction the robot is facing is controlled by the right stick or the mouse. By pressing the stick or pressing the mouse </w:t>
+      </w:r>
+      <w:r>
+        <w:rPr>
+          <w:sz w:val="26"/>
+          <w:szCs w:val="26"/>
+          <w:lang w:val="en-US"/>
+        </w:rPr>
+        <w:t>wheel the</w:t>
+      </w:r>
+      <w:r>
+        <w:rPr>
+          <w:sz w:val="26"/>
+          <w:szCs w:val="26"/>
+          <w:lang w:val="en-US"/>
+        </w:rPr>
+        <w:t xml:space="preserve"> view can be locked onto the ball. The </w:t>
+      </w:r>
+      <w:r>
+        <w:rPr>
+          <w:sz w:val="26"/>
+          <w:szCs w:val="26"/>
+          <w:lang w:val="en-US"/>
+        </w:rPr>
+        <w:lastRenderedPageBreak/>
+        <w:t xml:space="preserve">characters can jump by use of A on the controller or the space bar. </w:t>
+      </w:r>
+      <w:r>
+        <w:rPr>
+          <w:sz w:val="26"/>
+          <w:szCs w:val="26"/>
+          <w:lang w:val="en-US"/>
+        </w:rPr>
+        <w:t>Abilities</w:t>
+      </w:r>
+      <w:r>
+        <w:rPr>
+          <w:sz w:val="26"/>
+          <w:szCs w:val="26"/>
+          <w:lang w:val="en-US"/>
+        </w:rPr>
+        <w:t xml:space="preserve"> and Powerups are activated via the shoulder buttons or the number keys on the keyboard. To add additional momentum to </w:t>
+      </w:r>
+      <w:r>
+        <w:rPr>
+          <w:sz w:val="26"/>
+          <w:szCs w:val="26"/>
+          <w:lang w:val="en-US"/>
+        </w:rPr>
+        <w:t>the</w:t>
+      </w:r>
+      <w:r>
+        <w:rPr>
+          <w:sz w:val="26"/>
+          <w:szCs w:val="26"/>
+          <w:lang w:val="en-US"/>
+        </w:rPr>
+        <w:t xml:space="preserve"> ball, the players can click the left mouse key or the right bumper on the controller.</w:t>
+      </w:r>
+      <w:r>
+        <w:rPr>
+          <w:sz w:val="26"/>
+          <w:szCs w:val="26"/>
+          <w:lang w:val="en-US"/>
+        </w:rPr>
+        <w:t xml:space="preserve"> </w:t>
+      </w:r>
+      <w:r>
+        <w:rPr>
+          <w:sz w:val="26"/>
+          <w:szCs w:val="26"/>
+          <w:lang w:val="en-US"/>
+        </w:rPr>
+        <w:t>The menu can be navigated via the left stick and the A and B buttons.</w:t>
       </w:r>
     </w:p>
     <w:p>
@@ -2883,7 +4433,7 @@
           <w:lang w:val="en-US"/>
         </w:rPr>
       </w:pPr>
-      <w:bookmarkStart w:id="10" w:name="_Toc529700908"/>
+      <w:bookmarkStart w:id="13" w:name="_Toc529823131"/>
       <w:r>
         <w:rPr>
           <w:lang w:val="en-US"/>
@@ -2891,7 +4441,7 @@
         <w:lastRenderedPageBreak/>
         <w:t>Main Gameplay Concept</w:t>
       </w:r>
-      <w:bookmarkEnd w:id="10"/>
+      <w:bookmarkEnd w:id="13"/>
     </w:p>
     <w:p>
       <w:pPr>
@@ -2902,7 +4452,6 @@
           <w:lang w:val="en-US"/>
         </w:rPr>
       </w:pPr>
-      <w:bookmarkStart w:id="11" w:name="_Toc529700909"/>
       <w:r>
         <w:rPr>
           <w:rFonts w:cstheme="minorHAnsi"/>
@@ -3181,128 +4730,427 @@
           <w:lang w:val="en-US"/>
         </w:rPr>
       </w:pPr>
+      <w:bookmarkStart w:id="14" w:name="_Toc529823132"/>
       <w:r>
         <w:rPr>
           <w:lang w:val="en-US"/>
         </w:rPr>
         <w:lastRenderedPageBreak/>
-        <w:t>Power</w:t>
-      </w:r>
-      <w:bookmarkStart w:id="12" w:name="_GoBack"/>
-      <w:bookmarkEnd w:id="12"/>
-      <w:r>
-        <w:rPr>
-          <w:lang w:val="en-US"/>
-        </w:rPr>
-        <w:t>-ups</w:t>
-      </w:r>
-      <w:bookmarkEnd w:id="11"/>
+        <w:t>Power-ups</w:t>
+      </w:r>
+      <w:bookmarkEnd w:id="14"/>
+    </w:p>
+    <w:p>
+      <w:pPr>
+        <w:jc w:val="both"/>
+        <w:rPr>
+          <w:sz w:val="26"/>
+          <w:szCs w:val="26"/>
+          <w:lang w:val="en-US"/>
+        </w:rPr>
+      </w:pPr>
+      <w:r>
+        <w:rPr>
+          <w:sz w:val="26"/>
+          <w:szCs w:val="26"/>
+          <w:lang w:val="en-US"/>
+        </w:rPr>
+        <w:t xml:space="preserve">Powerups randomly spawn during the duration of the game. They can be collected by stepping on them or shooting the ball at them. Once collected </w:t>
+      </w:r>
+      <w:r>
+        <w:rPr>
+          <w:sz w:val="26"/>
+          <w:szCs w:val="26"/>
+          <w:lang w:val="en-US"/>
+        </w:rPr>
+        <w:t>they</w:t>
+      </w:r>
+      <w:r>
+        <w:rPr>
+          <w:sz w:val="26"/>
+          <w:szCs w:val="26"/>
+          <w:lang w:val="en-US"/>
+        </w:rPr>
+        <w:t xml:space="preserve"> can be used by pressing a button on the controller, unleashing their individual effects that either hinder the opponents or help the caster.</w:t>
+      </w:r>
+    </w:p>
+    <w:p>
+      <w:pPr>
+        <w:jc w:val="both"/>
+        <w:rPr>
+          <w:sz w:val="26"/>
+          <w:szCs w:val="26"/>
+          <w:lang w:val="en-US"/>
+        </w:rPr>
+      </w:pPr>
+      <w:r>
+        <w:rPr>
+          <w:sz w:val="26"/>
+          <w:szCs w:val="26"/>
+          <w:lang w:val="en-US"/>
+        </w:rPr>
+        <w:t>The first planned Powerups are:</w:t>
+      </w:r>
     </w:p>
     <w:p>
       <w:pPr>
         <w:pStyle w:val="Listenabsatz"/>
         <w:numPr>
           <w:ilvl w:val="0"/>
-          <w:numId w:val="6"/>
+          <w:numId w:val="8"/>
         </w:numPr>
-        <w:rPr>
-          <w:lang w:val="en-US"/>
-        </w:rPr>
-      </w:pPr>
-      <w:proofErr w:type="spellStart"/>
-      <w:r>
-        <w:rPr>
-          <w:lang w:val="en-US"/>
-        </w:rPr>
-        <w:t>Überblick</w:t>
-      </w:r>
-      <w:proofErr w:type="spellEnd"/>
+        <w:jc w:val="both"/>
+        <w:rPr>
+          <w:b/>
+          <w:sz w:val="26"/>
+          <w:szCs w:val="26"/>
+          <w:lang w:val="en-US"/>
+        </w:rPr>
+      </w:pPr>
+      <w:r>
+        <w:rPr>
+          <w:b/>
+          <w:sz w:val="26"/>
+          <w:szCs w:val="26"/>
+          <w:lang w:val="en-US"/>
+        </w:rPr>
+        <w:t>Enlarge Shield:</w:t>
+      </w:r>
+    </w:p>
+    <w:p>
+      <w:pPr>
+        <w:pStyle w:val="Listenabsatz"/>
+        <w:jc w:val="both"/>
+        <w:rPr>
+          <w:sz w:val="26"/>
+          <w:szCs w:val="26"/>
+          <w:lang w:val="en-US"/>
+        </w:rPr>
+      </w:pPr>
+      <w:r>
+        <w:rPr>
+          <w:sz w:val="26"/>
+          <w:szCs w:val="26"/>
+          <w:lang w:val="en-US"/>
+        </w:rPr>
+        <w:t xml:space="preserve">Grants the user a bigger shield for a </w:t>
+      </w:r>
+      <w:r>
+        <w:rPr>
+          <w:sz w:val="26"/>
+          <w:szCs w:val="26"/>
+          <w:lang w:val="en-US"/>
+        </w:rPr>
+        <w:t>certain</w:t>
+      </w:r>
+      <w:r>
+        <w:rPr>
+          <w:sz w:val="26"/>
+          <w:szCs w:val="26"/>
+          <w:lang w:val="en-US"/>
+        </w:rPr>
+        <w:t xml:space="preserve"> duration, which makes it easier to block and deflect the ball.</w:t>
+      </w:r>
+    </w:p>
+    <w:p>
+      <w:pPr>
+        <w:pStyle w:val="Listenabsatz"/>
+        <w:jc w:val="both"/>
+        <w:rPr>
+          <w:sz w:val="26"/>
+          <w:szCs w:val="26"/>
+          <w:lang w:val="en-US"/>
+        </w:rPr>
+      </w:pPr>
     </w:p>
     <w:p>
       <w:pPr>
         <w:pStyle w:val="Listenabsatz"/>
         <w:numPr>
           <w:ilvl w:val="0"/>
-          <w:numId w:val="6"/>
+          <w:numId w:val="8"/>
         </w:numPr>
-        <w:rPr>
-          <w:lang w:val="en-US"/>
-        </w:rPr>
-      </w:pPr>
-      <w:r>
-        <w:rPr>
-          <w:lang w:val="en-US"/>
-        </w:rPr>
-        <w:t xml:space="preserve">Wie </w:t>
-      </w:r>
-      <w:proofErr w:type="spellStart"/>
-      <w:r>
-        <w:rPr>
-          <w:lang w:val="en-US"/>
-        </w:rPr>
-        <w:t>erhalte</w:t>
-      </w:r>
-      <w:proofErr w:type="spellEnd"/>
-      <w:r>
-        <w:rPr>
-          <w:lang w:val="en-US"/>
-        </w:rPr>
-        <w:t xml:space="preserve"> ich Powerups</w:t>
-      </w:r>
+        <w:jc w:val="both"/>
+        <w:rPr>
+          <w:b/>
+          <w:sz w:val="26"/>
+          <w:szCs w:val="26"/>
+          <w:lang w:val="en-US"/>
+        </w:rPr>
+      </w:pPr>
+      <w:r>
+        <w:rPr>
+          <w:b/>
+          <w:sz w:val="26"/>
+          <w:szCs w:val="26"/>
+          <w:lang w:val="en-US"/>
+        </w:rPr>
+        <w:t>Increase speed</w:t>
+      </w:r>
+      <w:r>
+        <w:rPr>
+          <w:b/>
+          <w:sz w:val="26"/>
+          <w:szCs w:val="26"/>
+          <w:lang w:val="en-US"/>
+        </w:rPr>
+        <w:t>:</w:t>
+      </w:r>
+    </w:p>
+    <w:p>
+      <w:pPr>
+        <w:pStyle w:val="Listenabsatz"/>
+        <w:jc w:val="both"/>
+        <w:rPr>
+          <w:sz w:val="26"/>
+          <w:szCs w:val="26"/>
+          <w:lang w:val="en-US"/>
+        </w:rPr>
+      </w:pPr>
+      <w:r>
+        <w:rPr>
+          <w:sz w:val="26"/>
+          <w:szCs w:val="26"/>
+          <w:lang w:val="en-US"/>
+        </w:rPr>
+        <w:t>Increases the Movement speed of the character, so that he can more easily deflect the ball</w:t>
+      </w:r>
+      <w:r>
+        <w:rPr>
+          <w:sz w:val="26"/>
+          <w:szCs w:val="26"/>
+          <w:lang w:val="en-US"/>
+        </w:rPr>
+        <w:t>.</w:t>
+      </w:r>
+    </w:p>
+    <w:p>
+      <w:pPr>
+        <w:pStyle w:val="Listenabsatz"/>
+        <w:jc w:val="both"/>
+        <w:rPr>
+          <w:sz w:val="26"/>
+          <w:szCs w:val="26"/>
+          <w:lang w:val="en-US"/>
+        </w:rPr>
+      </w:pPr>
     </w:p>
     <w:p>
       <w:pPr>
         <w:pStyle w:val="Listenabsatz"/>
         <w:numPr>
           <w:ilvl w:val="0"/>
-          <w:numId w:val="6"/>
+          <w:numId w:val="8"/>
         </w:numPr>
-      </w:pPr>
-      <w:r>
-        <w:t xml:space="preserve">Welche </w:t>
-      </w:r>
+        <w:jc w:val="both"/>
+        <w:rPr>
+          <w:b/>
+          <w:sz w:val="26"/>
+          <w:szCs w:val="26"/>
+          <w:lang w:val="en-US"/>
+        </w:rPr>
+      </w:pPr>
+      <w:r>
+        <w:rPr>
+          <w:b/>
+          <w:sz w:val="26"/>
+          <w:szCs w:val="26"/>
+          <w:lang w:val="en-US"/>
+        </w:rPr>
+        <w:t>Mine</w:t>
+      </w:r>
+      <w:r>
+        <w:rPr>
+          <w:b/>
+          <w:sz w:val="26"/>
+          <w:szCs w:val="26"/>
+          <w:lang w:val="en-US"/>
+        </w:rPr>
+        <w:t>:</w:t>
+      </w:r>
+    </w:p>
+    <w:p>
+      <w:pPr>
+        <w:pStyle w:val="Listenabsatz"/>
+        <w:jc w:val="both"/>
+        <w:rPr>
+          <w:sz w:val="26"/>
+          <w:szCs w:val="26"/>
+          <w:lang w:val="en-US"/>
+        </w:rPr>
+      </w:pPr>
       <w:proofErr w:type="spellStart"/>
       <w:r>
-        <w:t>Powerups</w:t>
+        <w:rPr>
+          <w:sz w:val="26"/>
+          <w:szCs w:val="26"/>
+          <w:lang w:val="en-US"/>
+        </w:rPr>
+        <w:t>Lets</w:t>
       </w:r>
       <w:proofErr w:type="spellEnd"/>
       <w:r>
-        <w:t xml:space="preserve"> gibt es (Skizzen d</w:t>
-      </w:r>
-      <w:r>
-        <w:t xml:space="preserve">er </w:t>
-      </w:r>
-      <w:proofErr w:type="spellStart"/>
-      <w:r>
-        <w:t>Powerups</w:t>
-      </w:r>
-      <w:proofErr w:type="spellEnd"/>
-      <w:r>
-        <w:t>)</w:t>
-      </w:r>
+        <w:rPr>
+          <w:sz w:val="26"/>
+          <w:szCs w:val="26"/>
+          <w:lang w:val="en-US"/>
+        </w:rPr>
+        <w:t xml:space="preserve"> the user place a mine on the field, that either pushes enemies in the proximity away or can be used to redirect the ball </w:t>
+      </w:r>
+      <w:r>
+        <w:rPr>
+          <w:sz w:val="26"/>
+          <w:szCs w:val="26"/>
+          <w:lang w:val="en-US"/>
+        </w:rPr>
+        <w:t>when</w:t>
+      </w:r>
+      <w:r>
+        <w:rPr>
+          <w:sz w:val="26"/>
+          <w:szCs w:val="26"/>
+          <w:lang w:val="en-US"/>
+        </w:rPr>
+        <w:t xml:space="preserve"> it is near the mine. The mine can be activated by pressing the button a second time</w:t>
+      </w:r>
+      <w:r>
+        <w:rPr>
+          <w:sz w:val="26"/>
+          <w:szCs w:val="26"/>
+          <w:lang w:val="en-US"/>
+        </w:rPr>
+        <w:t>.</w:t>
+      </w:r>
+    </w:p>
+    <w:p>
+      <w:pPr>
+        <w:pStyle w:val="Listenabsatz"/>
+        <w:jc w:val="both"/>
+        <w:rPr>
+          <w:sz w:val="26"/>
+          <w:szCs w:val="26"/>
+          <w:lang w:val="en-US"/>
+        </w:rPr>
+      </w:pPr>
     </w:p>
     <w:p>
       <w:pPr>
         <w:pStyle w:val="Listenabsatz"/>
         <w:numPr>
           <w:ilvl w:val="0"/>
-          <w:numId w:val="6"/>
+          <w:numId w:val="8"/>
         </w:numPr>
-      </w:pPr>
-      <w:r>
-        <w:t>1 – 2 Seiten</w:t>
+        <w:jc w:val="both"/>
+        <w:rPr>
+          <w:b/>
+          <w:sz w:val="26"/>
+          <w:szCs w:val="26"/>
+          <w:lang w:val="en-US"/>
+        </w:rPr>
+      </w:pPr>
+      <w:r>
+        <w:rPr>
+          <w:b/>
+          <w:sz w:val="26"/>
+          <w:szCs w:val="26"/>
+          <w:lang w:val="en-US"/>
+        </w:rPr>
+        <w:t>Black hole:</w:t>
+      </w:r>
+    </w:p>
+    <w:p>
+      <w:pPr>
+        <w:pStyle w:val="Listenabsatz"/>
+        <w:jc w:val="both"/>
+        <w:rPr>
+          <w:sz w:val="26"/>
+          <w:szCs w:val="26"/>
+          <w:lang w:val="en-US"/>
+        </w:rPr>
+      </w:pPr>
+      <w:r>
+        <w:rPr>
+          <w:sz w:val="26"/>
+          <w:szCs w:val="26"/>
+          <w:lang w:val="en-US"/>
+        </w:rPr>
+        <w:t>Attracts</w:t>
+      </w:r>
+      <w:r>
+        <w:rPr>
+          <w:sz w:val="26"/>
+          <w:szCs w:val="26"/>
+          <w:lang w:val="en-US"/>
+        </w:rPr>
+        <w:t xml:space="preserve"> everything in proximity and can alter the direction the ball is moving.</w:t>
+      </w:r>
+      <w:r>
+        <w:rPr>
+          <w:sz w:val="26"/>
+          <w:szCs w:val="26"/>
+          <w:lang w:val="en-US"/>
+        </w:rPr>
+        <w:t xml:space="preserve"> </w:t>
+      </w:r>
+      <w:r>
+        <w:rPr>
+          <w:sz w:val="26"/>
+          <w:szCs w:val="26"/>
+          <w:lang w:val="en-US"/>
+        </w:rPr>
+        <w:t xml:space="preserve">Stays active for about 10 seconds before disappearing. The location of the black hole is chosen by the user via a </w:t>
+      </w:r>
+      <w:proofErr w:type="gramStart"/>
+      <w:r>
+        <w:rPr>
+          <w:sz w:val="26"/>
+          <w:szCs w:val="26"/>
+          <w:lang w:val="en-US"/>
+        </w:rPr>
+        <w:t>birds</w:t>
+      </w:r>
+      <w:proofErr w:type="gramEnd"/>
+      <w:r>
+        <w:rPr>
+          <w:sz w:val="26"/>
+          <w:szCs w:val="26"/>
+          <w:lang w:val="en-US"/>
+        </w:rPr>
+        <w:t xml:space="preserve"> eye view of the arena win which the user quickly aims a </w:t>
+      </w:r>
+      <w:r>
+        <w:rPr>
+          <w:sz w:val="26"/>
+          <w:szCs w:val="26"/>
+          <w:lang w:val="en-US"/>
+        </w:rPr>
+        <w:t>crosshair</w:t>
+      </w:r>
+      <w:r>
+        <w:rPr>
+          <w:sz w:val="26"/>
+          <w:szCs w:val="26"/>
+          <w:lang w:val="en-US"/>
+        </w:rPr>
+        <w:t xml:space="preserve"> on the ground.</w:t>
       </w:r>
     </w:p>
     <w:p>
       <w:pPr>
         <w:pStyle w:val="berschrift1"/>
-      </w:pPr>
-      <w:bookmarkStart w:id="13" w:name="_Toc529700910"/>
-      <w:r>
+        <w:rPr>
+          <w:lang w:val="en-US"/>
+        </w:rPr>
+      </w:pPr>
+      <w:bookmarkStart w:id="15" w:name="_Toc529823133"/>
+      <w:r>
+        <w:rPr>
+          <w:lang w:val="en-US"/>
+        </w:rPr>
         <w:lastRenderedPageBreak/>
         <w:t>Optional Features</w:t>
       </w:r>
-      <w:bookmarkEnd w:id="13"/>
+      <w:bookmarkEnd w:id="15"/>
     </w:p>
     <w:p>
       <w:pPr>
@@ -3684,6 +5532,7 @@
         <w:docPartUnique/>
       </w:docPartObj>
     </w:sdtPr>
+    <w:sdtEndPr/>
     <w:sdtContent>
       <w:p>
         <w:pPr>
@@ -3726,6 +5575,7 @@
         <w:docPartUnique/>
       </w:docPartObj>
     </w:sdtPr>
+    <w:sdtEndPr/>
     <w:sdtContent>
       <w:p>
         <w:pPr>
@@ -4258,6 +6108,119 @@
     </w:lvl>
   </w:abstractNum>
   <w:abstractNum w:abstractNumId="4" w15:restartNumberingAfterBreak="0">
+    <w:nsid w:val="302A7ADB"/>
+    <w:multiLevelType w:val="hybridMultilevel"/>
+    <w:tmpl w:val="D52C7012"/>
+    <w:lvl w:ilvl="0" w:tplc="04070001">
+      <w:start w:val="1"/>
+      <w:numFmt w:val="bullet"/>
+      <w:lvlText w:val=""/>
+      <w:lvlJc w:val="left"/>
+      <w:pPr>
+        <w:ind w:left="720" w:hanging="360"/>
+      </w:pPr>
+      <w:rPr>
+        <w:rFonts w:ascii="Symbol" w:hAnsi="Symbol" w:hint="default"/>
+      </w:rPr>
+    </w:lvl>
+    <w:lvl w:ilvl="1" w:tplc="04070003" w:tentative="1">
+      <w:start w:val="1"/>
+      <w:numFmt w:val="bullet"/>
+      <w:lvlText w:val="o"/>
+      <w:lvlJc w:val="left"/>
+      <w:pPr>
+        <w:ind w:left="1440" w:hanging="360"/>
+      </w:pPr>
+      <w:rPr>
+        <w:rFonts w:ascii="Courier New" w:hAnsi="Courier New" w:cs="Courier New" w:hint="default"/>
+      </w:rPr>
+    </w:lvl>
+    <w:lvl w:ilvl="2" w:tplc="04070005" w:tentative="1">
+      <w:start w:val="1"/>
+      <w:numFmt w:val="bullet"/>
+      <w:lvlText w:val=""/>
+      <w:lvlJc w:val="left"/>
+      <w:pPr>
+        <w:ind w:left="2160" w:hanging="360"/>
+      </w:pPr>
+      <w:rPr>
+        <w:rFonts w:ascii="Wingdings" w:hAnsi="Wingdings" w:hint="default"/>
+      </w:rPr>
+    </w:lvl>
+    <w:lvl w:ilvl="3" w:tplc="04070001" w:tentative="1">
+      <w:start w:val="1"/>
+      <w:numFmt w:val="bullet"/>
+      <w:lvlText w:val=""/>
+      <w:lvlJc w:val="left"/>
+      <w:pPr>
+        <w:ind w:left="2880" w:hanging="360"/>
+      </w:pPr>
+      <w:rPr>
+        <w:rFonts w:ascii="Symbol" w:hAnsi="Symbol" w:hint="default"/>
+      </w:rPr>
+    </w:lvl>
+    <w:lvl w:ilvl="4" w:tplc="04070003" w:tentative="1">
+      <w:start w:val="1"/>
+      <w:numFmt w:val="bullet"/>
+      <w:lvlText w:val="o"/>
+      <w:lvlJc w:val="left"/>
+      <w:pPr>
+        <w:ind w:left="3600" w:hanging="360"/>
+      </w:pPr>
+      <w:rPr>
+        <w:rFonts w:ascii="Courier New" w:hAnsi="Courier New" w:cs="Courier New" w:hint="default"/>
+      </w:rPr>
+    </w:lvl>
+    <w:lvl w:ilvl="5" w:tplc="04070005" w:tentative="1">
+      <w:start w:val="1"/>
+      <w:numFmt w:val="bullet"/>
+      <w:lvlText w:val=""/>
+      <w:lvlJc w:val="left"/>
+      <w:pPr>
+        <w:ind w:left="4320" w:hanging="360"/>
+      </w:pPr>
+      <w:rPr>
+        <w:rFonts w:ascii="Wingdings" w:hAnsi="Wingdings" w:hint="default"/>
+      </w:rPr>
+    </w:lvl>
+    <w:lvl w:ilvl="6" w:tplc="04070001" w:tentative="1">
+      <w:start w:val="1"/>
+      <w:numFmt w:val="bullet"/>
+      <w:lvlText w:val=""/>
+      <w:lvlJc w:val="left"/>
+      <w:pPr>
+        <w:ind w:left="5040" w:hanging="360"/>
+      </w:pPr>
+      <w:rPr>
+        <w:rFonts w:ascii="Symbol" w:hAnsi="Symbol" w:hint="default"/>
+      </w:rPr>
+    </w:lvl>
+    <w:lvl w:ilvl="7" w:tplc="04070003" w:tentative="1">
+      <w:start w:val="1"/>
+      <w:numFmt w:val="bullet"/>
+      <w:lvlText w:val="o"/>
+      <w:lvlJc w:val="left"/>
+      <w:pPr>
+        <w:ind w:left="5760" w:hanging="360"/>
+      </w:pPr>
+      <w:rPr>
+        <w:rFonts w:ascii="Courier New" w:hAnsi="Courier New" w:cs="Courier New" w:hint="default"/>
+      </w:rPr>
+    </w:lvl>
+    <w:lvl w:ilvl="8" w:tplc="04070005" w:tentative="1">
+      <w:start w:val="1"/>
+      <w:numFmt w:val="bullet"/>
+      <w:lvlText w:val=""/>
+      <w:lvlJc w:val="left"/>
+      <w:pPr>
+        <w:ind w:left="6480" w:hanging="360"/>
+      </w:pPr>
+      <w:rPr>
+        <w:rFonts w:ascii="Wingdings" w:hAnsi="Wingdings" w:hint="default"/>
+      </w:rPr>
+    </w:lvl>
+  </w:abstractNum>
+  <w:abstractNum w:abstractNumId="5" w15:restartNumberingAfterBreak="0">
     <w:nsid w:val="43E72CDA"/>
     <w:multiLevelType w:val="hybridMultilevel"/>
     <w:tmpl w:val="C960EED2"/>
@@ -4370,7 +6333,7 @@
       </w:rPr>
     </w:lvl>
   </w:abstractNum>
-  <w:abstractNum w:abstractNumId="5" w15:restartNumberingAfterBreak="0">
+  <w:abstractNum w:abstractNumId="6" w15:restartNumberingAfterBreak="0">
     <w:nsid w:val="471C37BE"/>
     <w:multiLevelType w:val="hybridMultilevel"/>
     <w:tmpl w:val="4B84795A"/>
@@ -4456,7 +6419,120 @@
       </w:pPr>
     </w:lvl>
   </w:abstractNum>
-  <w:abstractNum w:abstractNumId="6" w15:restartNumberingAfterBreak="0">
+  <w:abstractNum w:abstractNumId="7" w15:restartNumberingAfterBreak="0">
+    <w:nsid w:val="4B8E5236"/>
+    <w:multiLevelType w:val="hybridMultilevel"/>
+    <w:tmpl w:val="25662A10"/>
+    <w:lvl w:ilvl="0" w:tplc="04070001">
+      <w:start w:val="1"/>
+      <w:numFmt w:val="bullet"/>
+      <w:lvlText w:val=""/>
+      <w:lvlJc w:val="left"/>
+      <w:pPr>
+        <w:ind w:left="720" w:hanging="360"/>
+      </w:pPr>
+      <w:rPr>
+        <w:rFonts w:ascii="Symbol" w:hAnsi="Symbol" w:hint="default"/>
+      </w:rPr>
+    </w:lvl>
+    <w:lvl w:ilvl="1" w:tplc="04070003" w:tentative="1">
+      <w:start w:val="1"/>
+      <w:numFmt w:val="bullet"/>
+      <w:lvlText w:val="o"/>
+      <w:lvlJc w:val="left"/>
+      <w:pPr>
+        <w:ind w:left="1440" w:hanging="360"/>
+      </w:pPr>
+      <w:rPr>
+        <w:rFonts w:ascii="Courier New" w:hAnsi="Courier New" w:cs="Courier New" w:hint="default"/>
+      </w:rPr>
+    </w:lvl>
+    <w:lvl w:ilvl="2" w:tplc="04070005" w:tentative="1">
+      <w:start w:val="1"/>
+      <w:numFmt w:val="bullet"/>
+      <w:lvlText w:val=""/>
+      <w:lvlJc w:val="left"/>
+      <w:pPr>
+        <w:ind w:left="2160" w:hanging="360"/>
+      </w:pPr>
+      <w:rPr>
+        <w:rFonts w:ascii="Wingdings" w:hAnsi="Wingdings" w:hint="default"/>
+      </w:rPr>
+    </w:lvl>
+    <w:lvl w:ilvl="3" w:tplc="04070001" w:tentative="1">
+      <w:start w:val="1"/>
+      <w:numFmt w:val="bullet"/>
+      <w:lvlText w:val=""/>
+      <w:lvlJc w:val="left"/>
+      <w:pPr>
+        <w:ind w:left="2880" w:hanging="360"/>
+      </w:pPr>
+      <w:rPr>
+        <w:rFonts w:ascii="Symbol" w:hAnsi="Symbol" w:hint="default"/>
+      </w:rPr>
+    </w:lvl>
+    <w:lvl w:ilvl="4" w:tplc="04070003" w:tentative="1">
+      <w:start w:val="1"/>
+      <w:numFmt w:val="bullet"/>
+      <w:lvlText w:val="o"/>
+      <w:lvlJc w:val="left"/>
+      <w:pPr>
+        <w:ind w:left="3600" w:hanging="360"/>
+      </w:pPr>
+      <w:rPr>
+        <w:rFonts w:ascii="Courier New" w:hAnsi="Courier New" w:cs="Courier New" w:hint="default"/>
+      </w:rPr>
+    </w:lvl>
+    <w:lvl w:ilvl="5" w:tplc="04070005" w:tentative="1">
+      <w:start w:val="1"/>
+      <w:numFmt w:val="bullet"/>
+      <w:lvlText w:val=""/>
+      <w:lvlJc w:val="left"/>
+      <w:pPr>
+        <w:ind w:left="4320" w:hanging="360"/>
+      </w:pPr>
+      <w:rPr>
+        <w:rFonts w:ascii="Wingdings" w:hAnsi="Wingdings" w:hint="default"/>
+      </w:rPr>
+    </w:lvl>
+    <w:lvl w:ilvl="6" w:tplc="04070001" w:tentative="1">
+      <w:start w:val="1"/>
+      <w:numFmt w:val="bullet"/>
+      <w:lvlText w:val=""/>
+      <w:lvlJc w:val="left"/>
+      <w:pPr>
+        <w:ind w:left="5040" w:hanging="360"/>
+      </w:pPr>
+      <w:rPr>
+        <w:rFonts w:ascii="Symbol" w:hAnsi="Symbol" w:hint="default"/>
+      </w:rPr>
+    </w:lvl>
+    <w:lvl w:ilvl="7" w:tplc="04070003" w:tentative="1">
+      <w:start w:val="1"/>
+      <w:numFmt w:val="bullet"/>
+      <w:lvlText w:val="o"/>
+      <w:lvlJc w:val="left"/>
+      <w:pPr>
+        <w:ind w:left="5760" w:hanging="360"/>
+      </w:pPr>
+      <w:rPr>
+        <w:rFonts w:ascii="Courier New" w:hAnsi="Courier New" w:cs="Courier New" w:hint="default"/>
+      </w:rPr>
+    </w:lvl>
+    <w:lvl w:ilvl="8" w:tplc="04070005" w:tentative="1">
+      <w:start w:val="1"/>
+      <w:numFmt w:val="bullet"/>
+      <w:lvlText w:val=""/>
+      <w:lvlJc w:val="left"/>
+      <w:pPr>
+        <w:ind w:left="6480" w:hanging="360"/>
+      </w:pPr>
+      <w:rPr>
+        <w:rFonts w:ascii="Wingdings" w:hAnsi="Wingdings" w:hint="default"/>
+      </w:rPr>
+    </w:lvl>
+  </w:abstractNum>
+  <w:abstractNum w:abstractNumId="8" w15:restartNumberingAfterBreak="0">
     <w:nsid w:val="6F601301"/>
     <w:multiLevelType w:val="hybridMultilevel"/>
     <w:tmpl w:val="86DC08FE"/>
@@ -4570,16 +6646,16 @@
     </w:lvl>
   </w:abstractNum>
   <w:num w:numId="1">
-    <w:abstractNumId w:val="5"/>
+    <w:abstractNumId w:val="6"/>
   </w:num>
   <w:num w:numId="2">
-    <w:abstractNumId w:val="6"/>
+    <w:abstractNumId w:val="8"/>
   </w:num>
   <w:num w:numId="3">
     <w:abstractNumId w:val="3"/>
   </w:num>
   <w:num w:numId="4">
-    <w:abstractNumId w:val="4"/>
+    <w:abstractNumId w:val="5"/>
   </w:num>
   <w:num w:numId="5">
     <w:abstractNumId w:val="1"/>
@@ -4589,6 +6665,12 @@
   </w:num>
   <w:num w:numId="7">
     <w:abstractNumId w:val="0"/>
+  </w:num>
+  <w:num w:numId="8">
+    <w:abstractNumId w:val="7"/>
+  </w:num>
+  <w:num w:numId="9">
+    <w:abstractNumId w:val="4"/>
   </w:num>
 </w:numbering>
 </file>
@@ -5619,7 +7701,7 @@
 </file>
 
 <file path=customXml/itemProps2.xml><?xml version="1.0" encoding="utf-8"?>
-<ds:datastoreItem xmlns:ds="http://schemas.openxmlformats.org/officeDocument/2006/customXml" ds:itemID="{C12C786E-4884-41E8-9C2E-C1898B37CD00}">
+<ds:datastoreItem xmlns:ds="http://schemas.openxmlformats.org/officeDocument/2006/customXml" ds:itemID="{CCC91661-DDB3-447D-9B98-76CB6CF5BA92}">
   <ds:schemaRefs>
     <ds:schemaRef ds:uri="http://schemas.openxmlformats.org/officeDocument/2006/bibliography"/>
   </ds:schemaRefs>

</xml_diff>